<commit_message>
update experiment and thesis
</commit_message>
<xml_diff>
--- a/Project thesis.docx
+++ b/Project thesis.docx
@@ -4,269 +4,32 @@
   <w:body>
     <w:p>
       <w:r>
+        <w:t>I</w:t>
+      </w:r>
+      <w:r>
+        <w:rPr>
+          <w:rFonts w:hint="eastAsia"/>
+        </w:rPr>
+        <w:t>mprov</w:t>
+      </w:r>
+      <w:r>
+        <w:t xml:space="preserve">ing LIMESegment through </w:t>
+      </w:r>
+      <w:proofErr w:type="spellStart"/>
+      <w:r>
+        <w:t>Multisample</w:t>
+      </w:r>
+      <w:proofErr w:type="spellEnd"/>
+      <w:r>
+        <w:t xml:space="preserve"> adaption of the Realistic Background Perturbation</w:t>
+      </w:r>
+    </w:p>
+    <w:p/>
+    <w:p/>
+    <w:p/>
+    <w:p>
+      <w:r>
         <w:t>Related work</w:t>
-      </w:r>
-    </w:p>
-    <w:p/>
-    <w:p/>
-    <w:p/>
-    <w:p>
-      <w:r>
-        <w:rPr>
-          <w:rFonts w:hint="eastAsia"/>
-        </w:rPr>
-        <w:t xml:space="preserve">4.1 </w:t>
-      </w:r>
-      <w:r>
-        <w:t xml:space="preserve">LIME </w:t>
-      </w:r>
-      <w:r>
-        <w:rPr>
-          <w:rFonts w:hint="eastAsia"/>
-        </w:rPr>
-        <w:t>adaption</w:t>
-      </w:r>
-      <w:r>
-        <w:t xml:space="preserve"> to time series</w:t>
-      </w:r>
-    </w:p>
-    <w:p/>
-    <w:p/>
-    <w:p>
-      <w:r>
-        <w:t>LIMESegment: Meaningful, Realistic Time Series Explanations</w:t>
-      </w:r>
-    </w:p>
-    <w:p/>
-    <w:p>
-      <w:r>
-        <w:t xml:space="preserve">To </w:t>
-      </w:r>
-      <w:r>
-        <w:t>adapt LIME to time series classification</w:t>
-      </w:r>
-      <w:r>
-        <w:t xml:space="preserve">, </w:t>
-      </w:r>
-      <w:r>
-        <w:t>Torty</w:t>
-      </w:r>
-      <w:r>
-        <w:t xml:space="preserve"> and </w:t>
-      </w:r>
-      <w:r>
-        <w:t>Peter</w:t>
-      </w:r>
-      <w:r>
-        <w:t xml:space="preserve"> </w:t>
-      </w:r>
-      <w:r>
-        <w:t>frame</w:t>
-      </w:r>
-      <w:r>
-        <w:t>d</w:t>
-      </w:r>
-      <w:r>
-        <w:t xml:space="preserve"> </w:t>
-      </w:r>
-      <w:r>
-        <w:t xml:space="preserve">three </w:t>
-      </w:r>
-      <w:r>
-        <w:t>non-trivial</w:t>
-      </w:r>
-      <w:r>
-        <w:t xml:space="preserve"> challenges without satisfying solutions so far: the meaningful </w:t>
-      </w:r>
-      <w:r>
-        <w:t>interpretable representation of a time series</w:t>
-      </w:r>
-      <w:r>
-        <w:t xml:space="preserve">, proper realistic perturbation to generate new samples, and the definition of a local neighbor for the explained time series sample. The article </w:t>
-      </w:r>
-      <w:r>
-        <w:t>propose</w:t>
-      </w:r>
-      <w:r>
-        <w:t xml:space="preserve">d </w:t>
-      </w:r>
-      <w:r>
-        <w:t>solutions</w:t>
-      </w:r>
-      <w:r>
-        <w:t xml:space="preserve"> to these questions by designing </w:t>
-      </w:r>
-      <w:r>
-        <w:t xml:space="preserve">Nearest </w:t>
-      </w:r>
-      <w:r>
-        <w:t>Neighbor</w:t>
-      </w:r>
-      <w:r>
-        <w:t xml:space="preserve"> Segment</w:t>
-      </w:r>
-      <w:r>
-        <w:t xml:space="preserve">ation and </w:t>
-      </w:r>
-      <w:r>
-        <w:t>Realistic Background Perturbation</w:t>
-      </w:r>
-      <w:r>
-        <w:t xml:space="preserve"> as well as </w:t>
-      </w:r>
-      <w:r>
-        <w:t>employ</w:t>
-      </w:r>
-      <w:r>
-        <w:t>ing</w:t>
-      </w:r>
-      <w:r>
-        <w:t xml:space="preserve"> Dynamic Time Warping</w:t>
-      </w:r>
-      <w:r>
-        <w:t xml:space="preserve">. </w:t>
-      </w:r>
-      <w:proofErr w:type="gramStart"/>
-      <w:r>
-        <w:t>These process</w:t>
-      </w:r>
-      <w:proofErr w:type="gramEnd"/>
-      <w:r>
-        <w:t xml:space="preserve"> combined with </w:t>
-      </w:r>
-      <w:r>
-        <w:t>Linear Ridge Regression</w:t>
-      </w:r>
-      <w:r>
-        <w:t xml:space="preserve"> model as surrogate model </w:t>
-      </w:r>
-      <w:r>
-        <w:rPr>
-          <w:rFonts w:hint="eastAsia"/>
-        </w:rPr>
-        <w:t>is</w:t>
-      </w:r>
-      <w:r>
-        <w:t xml:space="preserve"> put together into the LIMESegment. The designed segmentation and perturbation process proves to outperform the existing solutions in </w:t>
-      </w:r>
-      <w:r>
-        <w:t>finding homogeneous regions</w:t>
-      </w:r>
-      <w:r>
-        <w:t xml:space="preserve"> and the realism of perturbations, and the LIMESegment </w:t>
-      </w:r>
-      <w:r>
-        <w:t>has been shown to produce more Faithful and Robust explanations than the existing state-of-the-art adaptation of LIME to TS</w:t>
-      </w:r>
-      <w:r>
-        <w:t>. The possible space for optimization lies in the improvement of local TS generation and the multivariate adaption following this design.</w:t>
-      </w:r>
-    </w:p>
-    <w:p/>
-    <w:p/>
-    <w:p>
-      <w:r>
-        <w:t>SEGAL time series classification — Stable explanations using a generative model and an adaptive weighting method for LIME</w:t>
-      </w:r>
-    </w:p>
-    <w:p/>
-    <w:p>
-      <w:r>
-        <w:t xml:space="preserve">By investigating the stability of LIME when adapted to explaining multivariate TSC problems, </w:t>
-      </w:r>
-      <w:r>
-        <w:t>Han</w:t>
-      </w:r>
-      <w:r>
-        <w:t xml:space="preserve"> et al. put emphasis on research </w:t>
-      </w:r>
-      <w:r>
-        <w:t>highlight</w:t>
-      </w:r>
-      <w:r>
-        <w:t>ing</w:t>
-      </w:r>
-      <w:r>
-        <w:t xml:space="preserve"> challenges around the explanations</w:t>
-      </w:r>
-      <w:r>
-        <w:t xml:space="preserve">. In some cases, </w:t>
-      </w:r>
-      <w:r>
-        <w:t>the explanations provided vary over repeated runs of the algorithm</w:t>
-      </w:r>
-      <w:r>
-        <w:t xml:space="preserve">, which proves to be </w:t>
-      </w:r>
-      <w:r>
-        <w:t xml:space="preserve">the influence of the out-of-distribution problem induced by traditional </w:t>
-      </w:r>
-      <w:proofErr w:type="spellStart"/>
-      <w:r>
-        <w:t>neighbour</w:t>
-      </w:r>
-      <w:proofErr w:type="spellEnd"/>
-      <w:r>
-        <w:t xml:space="preserve"> generation methods</w:t>
-      </w:r>
-      <w:r>
-        <w:t xml:space="preserve">. The solution proposed is </w:t>
-      </w:r>
-      <w:r>
-        <w:t>a two-fold approach</w:t>
-      </w:r>
-      <w:r>
-        <w:t xml:space="preserve">, improving both the traditional neighboring sample generation process and the </w:t>
-      </w:r>
-      <w:r>
-        <w:t>weighting strategy</w:t>
-      </w:r>
-      <w:r>
-        <w:t>.</w:t>
-      </w:r>
-      <w:r>
-        <w:t xml:space="preserve"> </w:t>
-      </w:r>
-      <w:r>
-        <w:t xml:space="preserve">A generative model is designed to prevent out-of-distribution problems, and a newly designed </w:t>
-      </w:r>
-      <w:r>
-        <w:t>Adaptive weighting method</w:t>
-      </w:r>
-      <w:r>
-        <w:t xml:space="preserve"> which </w:t>
-      </w:r>
-      <w:r>
-        <w:t xml:space="preserve">adaptively allocates </w:t>
-      </w:r>
-      <w:r>
-        <w:t xml:space="preserve">weights to closer neighbors and is less considerate of </w:t>
-      </w:r>
-      <w:r>
-        <w:t>l the absolute distance</w:t>
-      </w:r>
-      <w:r>
-        <w:t xml:space="preserve">. These approaches proved to have made LIME explanations more stable across </w:t>
-      </w:r>
-      <w:proofErr w:type="spellStart"/>
-      <w:r>
-        <w:t>repititions</w:t>
-      </w:r>
-      <w:proofErr w:type="spellEnd"/>
-      <w:r>
-        <w:t xml:space="preserve"> through datasets. The sole challenge raised by the article is that the feature importance of time series may not be understandable enough </w:t>
-      </w:r>
-      <w:r>
-        <w:t>in terms of the general utility of explanations</w:t>
-      </w:r>
-      <w:r>
-        <w:t xml:space="preserve">, and other means of explanations is needed in the future, </w:t>
-      </w:r>
-      <w:r>
-        <w:t>such as counterfactual explanations</w:t>
-      </w:r>
-      <w:r>
-        <w:t>.</w:t>
       </w:r>
     </w:p>
     <w:p/>
@@ -275,166 +38,501 @@
         <w:rPr>
           <w:b/>
           <w:bCs/>
+          <w:color w:val="000000" w:themeColor="text1"/>
         </w:rPr>
       </w:pPr>
       <w:r>
         <w:rPr>
           <w:b/>
           <w:bCs/>
-        </w:rPr>
-        <w:t>B-LIME: An Improvement of LIME for Interpretable Deep Learning Classification of Cardiac Arrhythmia from ECG Signals</w:t>
-      </w:r>
-    </w:p>
-    <w:p/>
-    <w:p>
-      <w:r>
-        <w:t>The article</w:t>
-      </w:r>
-      <w:r>
-        <w:t xml:space="preserve"> </w:t>
+          <w:color w:val="000000" w:themeColor="text1"/>
+        </w:rPr>
+        <w:t xml:space="preserve">Locally Interpretable Model-Agnostic Explanations </w:t>
+      </w:r>
+    </w:p>
+    <w:p/>
+    <w:p>
+      <w:r>
+        <w:t>The background of this article starts with the</w:t>
+      </w:r>
+      <w:r>
+        <w:t xml:space="preserve"> Locally Interpretable Model-Agnostic Explanations (LIME) (Ribeiro et al., 2016)</w:t>
+      </w:r>
+      <w:r>
+        <w:t xml:space="preserve">, which is the basic form of our XAI technique. </w:t>
+      </w:r>
+    </w:p>
+    <w:p>
+      <w:r>
+        <w:t>LIME’s goal is to identify an interpretable model over the interpretable representation that is locally faithful to the classifier.</w:t>
+      </w:r>
+      <w:r>
+        <w:t xml:space="preserve"> </w:t>
+      </w:r>
+      <w:r>
+        <w:t xml:space="preserve">Given as input a dataset X, the black box classifier </w:t>
       </w:r>
       <w:proofErr w:type="gramStart"/>
       <w:r>
-        <w:t>propose</w:t>
+        <w:t>f :</w:t>
       </w:r>
       <w:proofErr w:type="gramEnd"/>
       <w:r>
-        <w:t xml:space="preserve"> a B-LIME technique that improves LIME to explain signal data, taking into </w:t>
-      </w:r>
-      <w:r>
-        <w:lastRenderedPageBreak/>
-        <w:t xml:space="preserve">account </w:t>
-      </w:r>
-      <w:r>
-        <w:t xml:space="preserve">the </w:t>
-      </w:r>
-      <w:r>
-        <w:t>special temporal dependency between features</w:t>
-      </w:r>
-      <w:r>
-        <w:t xml:space="preserve"> that matters more for time series data compared with </w:t>
-      </w:r>
-      <w:proofErr w:type="spellStart"/>
-      <w:r>
-        <w:t>tabule</w:t>
-      </w:r>
-      <w:proofErr w:type="spellEnd"/>
-      <w:r>
-        <w:t xml:space="preserve"> and images</w:t>
-      </w:r>
-      <w:r>
-        <w:t xml:space="preserve">. </w:t>
-      </w:r>
-      <w:r>
-        <w:t xml:space="preserve">As a domain-specific XAI technique, </w:t>
-      </w:r>
-      <w:r>
-        <w:t xml:space="preserve">B-LIME </w:t>
-      </w:r>
-      <w:r>
-        <w:t xml:space="preserve">have made improvements to existing LIME adaptions in three steps throughout the process, </w:t>
-      </w:r>
-      <w:r>
-        <w:t xml:space="preserve">including </w:t>
-      </w:r>
-      <w:r>
-        <w:t>neighbor</w:t>
-      </w:r>
-      <w:r>
-        <w:t xml:space="preserve"> generation technique, explanation method, and </w:t>
-      </w:r>
-      <w:r>
-        <w:t>means to demonstrate the explanation</w:t>
-      </w:r>
-      <w:r>
-        <w:t xml:space="preserve"> to </w:t>
-      </w:r>
-      <w:r>
-        <w:t>make the explanations meaningful, credible and understandable.</w:t>
-      </w:r>
-      <w:r>
-        <w:t xml:space="preserve"> The B-LIME explanations were examined in a proposed hybrid CNN-GRU model for cardiac arrhythmia prediction and compared with LIME explanations. In comparison to LIME, which highlights random areas, B-LIME performs well in highlighting key areas that physicians normally use to diagnose cardiac arrhythmias, such as the QRS complex. </w:t>
-      </w:r>
-      <w:r>
-        <w:t>The possible future extension includes a deeper and more refined investigation of the model’s behavior, such as</w:t>
-      </w:r>
-      <w:r>
-        <w:t xml:space="preserve"> </w:t>
-      </w:r>
-      <w:r>
-        <w:t>the reason</w:t>
-      </w:r>
-      <w:r>
-        <w:t xml:space="preserve"> the model classifies a prediction as class A but not class B</w:t>
-      </w:r>
-      <w:r>
-        <w:t>, and the attempt to</w:t>
-      </w:r>
-      <w:r>
-        <w:t xml:space="preserve"> </w:t>
-      </w:r>
-      <w:r>
-        <w:t>apply</w:t>
-      </w:r>
-      <w:r>
-        <w:t xml:space="preserve"> B-LIME </w:t>
-      </w:r>
-      <w:r>
-        <w:t>to</w:t>
-      </w:r>
-      <w:r>
-        <w:t xml:space="preserve"> a more signal-based model and evaluate its performance compared to LIME.</w:t>
-      </w:r>
-    </w:p>
-    <w:p/>
-    <w:p>
-      <w:pPr>
+        <w:t xml:space="preserve"> Rd → R, the instance to be explained x ∈ Rd its associated classification </w:t>
+      </w:r>
+      <w:proofErr w:type="spellStart"/>
+      <w:r>
+        <w:t>Yx</w:t>
+      </w:r>
+      <w:proofErr w:type="spellEnd"/>
+      <w:r>
+        <w:t xml:space="preserve"> ∈ R, LIME applies a mapping from the original instance x into its interpretable representation σ(x). If x is an image, σ(.) is often a grouping over the original pixel space into human interpretable “super pixels”. σ(x) = 1 d ′ can therefore be understood as a vector of ones to indicate each super</w:t>
+      </w:r>
+      <w:r>
+        <w:t xml:space="preserve"> </w:t>
+      </w:r>
+      <w:r>
+        <w:t xml:space="preserve">pixel is “turned on” in the instance to be explained where d ′ corresponds to the number of “super pixels” (d ′ &lt; d). LIME then generates new samples σ(z) by randomly “turning off” dimensions of the interpretable representation through drawing nonzero elements of σ(x) uniformly at random. LIME converts the set of generated samples σ(Z) into the original feature space to obtain the labels YZ = f(Z). </w:t>
+      </w:r>
+      <w:r>
+        <w:t>It</w:t>
+      </w:r>
+      <w:r>
+        <w:t xml:space="preserve"> approximates the </w:t>
+      </w:r>
+      <w:r>
+        <w:t>behavior</w:t>
+      </w:r>
+      <w:r>
+        <w:t xml:space="preserve"> of f with an explanation model, </w:t>
+      </w:r>
+      <w:proofErr w:type="gramStart"/>
+      <w:r>
+        <w:t>g :</w:t>
+      </w:r>
+      <w:proofErr w:type="gramEnd"/>
+      <w:r>
+        <w:t xml:space="preserve"> Rd ′ → R. Commonly, a linear model such as ridge regression is selected as g. An exponential kernel </w:t>
+      </w:r>
+      <w:proofErr w:type="spellStart"/>
+      <w:r>
+        <w:t>Kexp</w:t>
+      </w:r>
+      <w:proofErr w:type="spellEnd"/>
+      <w:r>
+        <w:t xml:space="preserve">(σ(x), σ(Z)) is used to weight g such that generated samples which are more </w:t>
+      </w:r>
+      <w:proofErr w:type="gramStart"/>
+      <w:r>
+        <w:t>similar to</w:t>
+      </w:r>
+      <w:proofErr w:type="gramEnd"/>
+      <w:r>
+        <w:t xml:space="preserve"> the instance to be explained have more of an effect on the resulting explanation. LIME uses the coefficients of g, w ∈ Rd ′ to be used as an explanation of x.</w:t>
+      </w:r>
+    </w:p>
+    <w:p/>
+    <w:p>
+      <w:r>
+        <w:t xml:space="preserve">Transferring LIME into Time Series Classification Explanation </w:t>
+      </w:r>
+    </w:p>
+    <w:p>
+      <w:r>
+        <w:t>A</w:t>
+      </w:r>
+      <w:r>
+        <w:rPr>
+          <w:rFonts w:hint="eastAsia"/>
+        </w:rPr>
+        <w:t>t</w:t>
+      </w:r>
+      <w:r>
+        <w:t xml:space="preserve">tempts to </w:t>
+      </w:r>
+      <w:r>
+        <w:t>use</w:t>
+      </w:r>
+      <w:r>
+        <w:t xml:space="preserve"> LIME to </w:t>
+      </w:r>
+      <w:r>
+        <w:t xml:space="preserve">generate both univariate and multivariate </w:t>
+      </w:r>
+      <w:r>
+        <w:t>time series classification problem</w:t>
+      </w:r>
+      <w:r>
+        <w:t xml:space="preserve"> explanations </w:t>
+      </w:r>
+      <w:proofErr w:type="gramStart"/>
+      <w:r>
+        <w:t>has</w:t>
+      </w:r>
+      <w:proofErr w:type="gramEnd"/>
+      <w:r>
+        <w:t xml:space="preserve"> risen in the former five years, and is developing from primitive adaptions to improved ones. </w:t>
+      </w:r>
+      <w:r>
+        <w:t xml:space="preserve">As relatively early research about time series adaption of LIME, the article mainly focused on the segmentation of time series. The existing fixed-width window segmentation may fail to capture the global relationship inside time series, thus making meaningful segmentation a challenge. </w:t>
+      </w:r>
+      <w:r>
+        <w:t xml:space="preserve">TS-MULE extends LIME by introducing five novel segmentation algorithms tailored for time series, incorporating techniques like matrix profiles, SAX transformations, and adaptive windowing. These methods improve local attributions and address challenges with fixed segmentation strategies. </w:t>
+      </w:r>
+      <w:r>
+        <w:t>The evaluation metric is based on</w:t>
+      </w:r>
+      <w:r>
+        <w:t xml:space="preserve"> CNNs, RNNs, and DNNs, </w:t>
+      </w:r>
+      <w:r>
+        <w:t>which demonstrated</w:t>
+      </w:r>
+      <w:r>
+        <w:t xml:space="preserve"> better fidelity in perturbation analysis compared to random baselines. </w:t>
+      </w:r>
+      <w:r>
+        <w:t>This early adaption is meaningful while still have</w:t>
+      </w:r>
+      <w:r>
+        <w:t xml:space="preserve"> limitations include dependency on dataset characteristics and model performance, suggesting future comparisons with advanced XAI techniques like SHAP and the integration of domain-specific </w:t>
+      </w:r>
+      <w:proofErr w:type="spellStart"/>
+      <w:r>
+        <w:t>shapelet</w:t>
+      </w:r>
+      <w:proofErr w:type="spellEnd"/>
+      <w:r>
+        <w:t xml:space="preserve"> discovery. </w:t>
+      </w:r>
+      <w:r>
+        <w:t>(</w:t>
+      </w:r>
+      <w:r>
         <w:rPr>
           <w:b/>
           <w:bCs/>
         </w:rPr>
-      </w:pPr>
+        <w:t>TS-MULE: Local Interpretable Model-Agnostic Explanations for Time Series Forecast Models</w:t>
+      </w:r>
+      <w:r>
+        <w:t>)</w:t>
+      </w:r>
+      <w:r>
+        <w:t xml:space="preserve"> </w:t>
+      </w:r>
+      <w:r>
+        <w:t xml:space="preserve">Another attempt comes from </w:t>
+      </w:r>
+      <w:r>
+        <w:t>Neves et al. develop</w:t>
+      </w:r>
+      <w:r>
+        <w:t>ing</w:t>
+      </w:r>
+      <w:r>
+        <w:t xml:space="preserve"> a novel framework that adapts model-agnostic explainable artificial intelligence </w:t>
+      </w:r>
+      <w:r>
+        <w:lastRenderedPageBreak/>
+        <w:t>(XAI) methods</w:t>
+      </w:r>
+      <w:r>
+        <w:t xml:space="preserve"> t</w:t>
+      </w:r>
+      <w:r>
+        <w:t xml:space="preserve">o address the interpretability challenge in ECG time series classification. Key innovations include introducing temporal dependency into explanations through the integration of amplitude and derivative signals, and adapting methods like Permutation Sample Importance (PSI) and Local Interpretable Model-Agnostic Explanations (LIME) for ECG data. The framework also employs validation techniques such as Jaccard Index and performance decrease analysis to measure the faithfulness of </w:t>
+      </w:r>
+      <w:proofErr w:type="spellStart"/>
+      <w:proofErr w:type="gramStart"/>
+      <w:r>
+        <w:t>explanations.The</w:t>
+      </w:r>
+      <w:proofErr w:type="spellEnd"/>
+      <w:proofErr w:type="gramEnd"/>
+      <w:r>
+        <w:t xml:space="preserve"> proposed approach demonstrates superior performance compared to standard XAI methods like SHAP, particularly in temporal sensitivity and robustness. A user study highlights its utility in aiding clinical decision-making and training. While promising, the study acknowledges future improvements in model scalability and multivariate time series adaptation. This work contributes a significant step towards trustworthy and interpretable ML applications in cardiovascular diagnostics.</w:t>
+      </w:r>
+      <w:r>
+        <w:t xml:space="preserve"> </w:t>
+      </w:r>
+      <w:r>
+        <w:t>(</w:t>
+      </w:r>
       <w:r>
         <w:rPr>
           <w:b/>
           <w:bCs/>
         </w:rPr>
-        <w:t>TS-MULE: Local Interpretable Model-Agnostic Explanations for Time Series Forecast Models</w:t>
-      </w:r>
-    </w:p>
-    <w:p/>
-    <w:p>
-      <w:r>
-        <w:t xml:space="preserve">As relatively early research about time series adaption of LIME, the article mainly focused on the segmentation of time series. The existing fixed-width window segmentation may fail to capture the global relationship inside time series, thus making meaningful segmentation a challenge. </w:t>
-      </w:r>
-      <w:r>
-        <w:t xml:space="preserve">TS-MULE extends LIME by introducing five novel segmentation algorithms tailored for time series, incorporating techniques like matrix profiles, SAX transformations, and adaptive windowing. These methods improve local attributions and address challenges with fixed segmentation strategies. </w:t>
-      </w:r>
-      <w:r>
-        <w:t>The evaluation metric is based on</w:t>
-      </w:r>
-      <w:r>
-        <w:t xml:space="preserve"> CNNs, RNNs, and DNNs, </w:t>
-      </w:r>
-      <w:r>
-        <w:t>which demonstrated</w:t>
-      </w:r>
-      <w:r>
-        <w:t xml:space="preserve"> better fidelity in perturbation analysis compared to random baselines. </w:t>
-      </w:r>
-      <w:r>
-        <w:t>This early adaption is meaningful while still have</w:t>
-      </w:r>
-      <w:r>
-        <w:t xml:space="preserve"> limitations include dependency on dataset characteristics and model performance, suggesting future comparisons with advanced XAI techniques like SHAP and the integration of domain-specific </w:t>
-      </w:r>
-      <w:proofErr w:type="spellStart"/>
-      <w:r>
-        <w:t>shapelet</w:t>
-      </w:r>
-      <w:proofErr w:type="spellEnd"/>
-      <w:r>
-        <w:t xml:space="preserve"> discovery. </w:t>
+        <w:t>Interpretable heartbeat classification using local model-agnostic explanations on ECGs</w:t>
+      </w:r>
+      <w:r>
+        <w:t>)</w:t>
+      </w:r>
+    </w:p>
+    <w:p/>
+    <w:p>
+      <w:r>
+        <w:rPr>
+          <w:rFonts w:hint="eastAsia"/>
+        </w:rPr>
+        <w:t xml:space="preserve">4.1 </w:t>
+      </w:r>
+      <w:r>
+        <w:t xml:space="preserve">LIME </w:t>
+      </w:r>
+      <w:r>
+        <w:rPr>
+          <w:rFonts w:hint="eastAsia"/>
+        </w:rPr>
+        <w:t>adaption</w:t>
+      </w:r>
+      <w:r>
+        <w:t xml:space="preserve"> to time series</w:t>
+      </w:r>
+    </w:p>
+    <w:p/>
+    <w:p/>
+    <w:p/>
+    <w:p>
+      <w:r>
+        <w:t>LIMESegment: Meaningful, Realistic Time Series Explanations</w:t>
+      </w:r>
+    </w:p>
+    <w:p/>
+    <w:p>
+      <w:r>
+        <w:t xml:space="preserve">To </w:t>
+      </w:r>
+      <w:r>
+        <w:t>adapt LIME to time series classification</w:t>
+      </w:r>
+      <w:r>
+        <w:t xml:space="preserve">, </w:t>
+      </w:r>
+      <w:r>
+        <w:t>Torty</w:t>
+      </w:r>
+      <w:r>
+        <w:t xml:space="preserve"> and </w:t>
+      </w:r>
+      <w:r>
+        <w:t>Peter</w:t>
+      </w:r>
+      <w:r>
+        <w:t xml:space="preserve"> </w:t>
+      </w:r>
+      <w:r>
+        <w:t>frame</w:t>
+      </w:r>
+      <w:r>
+        <w:t>d</w:t>
+      </w:r>
+      <w:r>
+        <w:t xml:space="preserve"> </w:t>
+      </w:r>
+      <w:r>
+        <w:t xml:space="preserve">three </w:t>
+      </w:r>
+      <w:r>
+        <w:t>non-trivial</w:t>
+      </w:r>
+      <w:r>
+        <w:t xml:space="preserve"> challenges without satisfying solutions so far: the meaningful </w:t>
+      </w:r>
+      <w:r>
+        <w:t>interpretable representation of a time series</w:t>
+      </w:r>
+      <w:r>
+        <w:t xml:space="preserve">, proper realistic perturbation to generate new samples, and the definition of a local neighbor for the explained time series sample. The article </w:t>
+      </w:r>
+      <w:r>
+        <w:t>propose</w:t>
+      </w:r>
+      <w:r>
+        <w:t xml:space="preserve">d </w:t>
+      </w:r>
+      <w:r>
+        <w:t>solutions</w:t>
+      </w:r>
+      <w:r>
+        <w:t xml:space="preserve"> to these questions by designing </w:t>
+      </w:r>
+      <w:r>
+        <w:t xml:space="preserve">Nearest </w:t>
+      </w:r>
+      <w:r>
+        <w:t>Neighbor</w:t>
+      </w:r>
+      <w:r>
+        <w:t xml:space="preserve"> Segment</w:t>
+      </w:r>
+      <w:r>
+        <w:t xml:space="preserve">ation and </w:t>
+      </w:r>
+      <w:r>
+        <w:t>Realistic Background Perturbation</w:t>
+      </w:r>
+      <w:r>
+        <w:t xml:space="preserve"> as well as </w:t>
+      </w:r>
+      <w:r>
+        <w:t>employ</w:t>
+      </w:r>
+      <w:r>
+        <w:t>ing</w:t>
+      </w:r>
+      <w:r>
+        <w:t xml:space="preserve"> Dynamic Time Warping</w:t>
+      </w:r>
+      <w:r>
+        <w:t xml:space="preserve">. </w:t>
+      </w:r>
+      <w:proofErr w:type="gramStart"/>
+      <w:r>
+        <w:t>These process</w:t>
+      </w:r>
+      <w:proofErr w:type="gramEnd"/>
+      <w:r>
+        <w:t xml:space="preserve"> combined with </w:t>
+      </w:r>
+      <w:r>
+        <w:t>Linear Ridge Regression</w:t>
+      </w:r>
+      <w:r>
+        <w:t xml:space="preserve"> model as surrogate model </w:t>
+      </w:r>
+      <w:r>
+        <w:rPr>
+          <w:rFonts w:hint="eastAsia"/>
+        </w:rPr>
+        <w:t>is</w:t>
+      </w:r>
+      <w:r>
+        <w:t xml:space="preserve"> put together into the LIMESegment. The designed segmentation and perturbation process proves to outperform the existing solutions in </w:t>
+      </w:r>
+      <w:r>
+        <w:t>finding homogeneous regions</w:t>
+      </w:r>
+      <w:r>
+        <w:t xml:space="preserve"> and the realism of perturbations, and the LIMESegment </w:t>
+      </w:r>
+      <w:r>
+        <w:t>has been shown to produce more Faithful and Robust explanations than the existing state-of-the-art adaptation of LIME to TS</w:t>
+      </w:r>
+      <w:r>
+        <w:t>. The possible space for optimization lies in the improvement of local TS generation and the multivariate adaption following this design.</w:t>
+      </w:r>
+    </w:p>
+    <w:p/>
+    <w:p/>
+    <w:p>
+      <w:r>
+        <w:t>SEGAL time series classification — Stable explanations using a generative model and an adaptive weighting method for LIME</w:t>
+      </w:r>
+    </w:p>
+    <w:p/>
+    <w:p>
+      <w:r>
+        <w:t xml:space="preserve">By investigating the stability of LIME when adapted to explaining multivariate TSC problems, </w:t>
+      </w:r>
+      <w:r>
+        <w:t>Han</w:t>
+      </w:r>
+      <w:r>
+        <w:t xml:space="preserve"> et al. put emphasis on research </w:t>
+      </w:r>
+      <w:r>
+        <w:t>highlight</w:t>
+      </w:r>
+      <w:r>
+        <w:t>ing</w:t>
+      </w:r>
+      <w:r>
+        <w:t xml:space="preserve"> challenges around the explanations</w:t>
+      </w:r>
+      <w:r>
+        <w:t xml:space="preserve">. In some cases, </w:t>
+      </w:r>
+      <w:r>
+        <w:t>the explanations provided vary over repeated runs of the algorithm</w:t>
+      </w:r>
+      <w:r>
+        <w:t xml:space="preserve">, which proves to be </w:t>
+      </w:r>
+      <w:r>
+        <w:t xml:space="preserve">the influence of the out-of-distribution problem induced by traditional </w:t>
+      </w:r>
+      <w:proofErr w:type="spellStart"/>
+      <w:r>
+        <w:t>neighbour</w:t>
+      </w:r>
+      <w:proofErr w:type="spellEnd"/>
+      <w:r>
+        <w:t xml:space="preserve"> generation methods</w:t>
+      </w:r>
+      <w:r>
+        <w:t xml:space="preserve">. The solution proposed is </w:t>
+      </w:r>
+      <w:r>
+        <w:t>a two-fold approach</w:t>
+      </w:r>
+      <w:r>
+        <w:t xml:space="preserve">, improving both the traditional neighboring sample generation process and the </w:t>
+      </w:r>
+      <w:r>
+        <w:t>weighting strategy</w:t>
+      </w:r>
+      <w:r>
+        <w:t>.</w:t>
+      </w:r>
+      <w:r>
+        <w:t xml:space="preserve"> </w:t>
+      </w:r>
+      <w:r>
+        <w:t xml:space="preserve">A generative model is designed to prevent out-of-distribution problems, and a newly designed </w:t>
+      </w:r>
+      <w:r>
+        <w:t xml:space="preserve">Adaptive </w:t>
+      </w:r>
+      <w:r>
+        <w:lastRenderedPageBreak/>
+        <w:t>weighting method</w:t>
+      </w:r>
+      <w:r>
+        <w:t xml:space="preserve"> which </w:t>
+      </w:r>
+      <w:r>
+        <w:t xml:space="preserve">adaptively allocates </w:t>
+      </w:r>
+      <w:r>
+        <w:t xml:space="preserve">weights to closer neighbors and is less considerate of </w:t>
+      </w:r>
+      <w:r>
+        <w:t>l the absolute distance</w:t>
+      </w:r>
+      <w:r>
+        <w:t xml:space="preserve">. These approaches proved to have made LIME explanations more stable across </w:t>
+      </w:r>
+      <w:proofErr w:type="spellStart"/>
+      <w:r>
+        <w:t>repititions</w:t>
+      </w:r>
+      <w:proofErr w:type="spellEnd"/>
+      <w:r>
+        <w:t xml:space="preserve"> through datasets. The sole challenge raised by the article is that the feature importance of time series may not be understandable enough </w:t>
+      </w:r>
+      <w:r>
+        <w:t>in terms of the general utility of explanations</w:t>
+      </w:r>
+      <w:r>
+        <w:t xml:space="preserve">, and other means of explanations is needed in the future, </w:t>
+      </w:r>
+      <w:r>
+        <w:t>such as counterfactual explanations</w:t>
+      </w:r>
+      <w:r>
+        <w:t>.</w:t>
       </w:r>
     </w:p>
     <w:p/>
@@ -450,6 +548,140 @@
           <w:b/>
           <w:bCs/>
         </w:rPr>
+        <w:t>B-LIME: An Improvement of LIME for Interpretable Deep Learning Classification of Cardiac Arrhythmia from ECG Signals</w:t>
+      </w:r>
+    </w:p>
+    <w:p/>
+    <w:p>
+      <w:r>
+        <w:t>The article</w:t>
+      </w:r>
+      <w:r>
+        <w:t xml:space="preserve"> </w:t>
+      </w:r>
+      <w:proofErr w:type="gramStart"/>
+      <w:r>
+        <w:t>propose</w:t>
+      </w:r>
+      <w:proofErr w:type="gramEnd"/>
+      <w:r>
+        <w:t xml:space="preserve"> a B-LIME technique that improves LIME to explain signal data, taking into account </w:t>
+      </w:r>
+      <w:r>
+        <w:t xml:space="preserve">the </w:t>
+      </w:r>
+      <w:r>
+        <w:t>special temporal dependency between features</w:t>
+      </w:r>
+      <w:r>
+        <w:t xml:space="preserve"> that matters more for time series data compared with </w:t>
+      </w:r>
+      <w:proofErr w:type="spellStart"/>
+      <w:r>
+        <w:t>tabule</w:t>
+      </w:r>
+      <w:proofErr w:type="spellEnd"/>
+      <w:r>
+        <w:t xml:space="preserve"> and images</w:t>
+      </w:r>
+      <w:r>
+        <w:t xml:space="preserve">. </w:t>
+      </w:r>
+      <w:r>
+        <w:t xml:space="preserve">As a domain-specific XAI technique, </w:t>
+      </w:r>
+      <w:r>
+        <w:t xml:space="preserve">B-LIME </w:t>
+      </w:r>
+      <w:r>
+        <w:t xml:space="preserve">have made improvements to existing LIME adaptions in three steps throughout the process, </w:t>
+      </w:r>
+      <w:r>
+        <w:t xml:space="preserve">including </w:t>
+      </w:r>
+      <w:r>
+        <w:t>neighbor</w:t>
+      </w:r>
+      <w:r>
+        <w:t xml:space="preserve"> generation technique, explanation method, and </w:t>
+      </w:r>
+      <w:r>
+        <w:t>means to demonstrate the explanation</w:t>
+      </w:r>
+      <w:r>
+        <w:t xml:space="preserve"> to </w:t>
+      </w:r>
+      <w:r>
+        <w:t>make the explanations meaningful, credible and understandable.</w:t>
+      </w:r>
+      <w:r>
+        <w:t xml:space="preserve"> The B-LIME explanations were examined in a proposed hybrid CNN-GRU model for cardiac arrhythmia prediction and compared with LIME explanations. In comparison to LIME, which highlights random areas, B-LIME performs well in highlighting key areas that physicians normally use to diagnose cardiac arrhythmias, such as the QRS complex. </w:t>
+      </w:r>
+      <w:r>
+        <w:t>The possible future extension includes a deeper and more refined investigation of the model’s behavior, such as</w:t>
+      </w:r>
+      <w:r>
+        <w:t xml:space="preserve"> </w:t>
+      </w:r>
+      <w:r>
+        <w:t>the reason</w:t>
+      </w:r>
+      <w:r>
+        <w:t xml:space="preserve"> the model classifies a prediction as class A but not class B</w:t>
+      </w:r>
+      <w:r>
+        <w:t>, and the attempt to</w:t>
+      </w:r>
+      <w:r>
+        <w:t xml:space="preserve"> </w:t>
+      </w:r>
+      <w:r>
+        <w:t>apply</w:t>
+      </w:r>
+      <w:r>
+        <w:t xml:space="preserve"> B-LIME </w:t>
+      </w:r>
+      <w:r>
+        <w:t>to</w:t>
+      </w:r>
+      <w:r>
+        <w:t xml:space="preserve"> a more signal-based model and evaluate its performance compared to LIME.</w:t>
+      </w:r>
+    </w:p>
+    <w:p/>
+    <w:p>
+      <w:pPr>
+        <w:rPr>
+          <w:b/>
+          <w:bCs/>
+        </w:rPr>
+      </w:pPr>
+      <w:bookmarkStart w:id="0" w:name="OLE_LINK37"/>
+      <w:bookmarkStart w:id="1" w:name="OLE_LINK38"/>
+      <w:r>
+        <w:rPr>
+          <w:b/>
+          <w:bCs/>
+        </w:rPr>
+        <w:t>TS-MULE: Local Interpretable Model-Agnostic Explanations for Time Series Forecast Models</w:t>
+      </w:r>
+    </w:p>
+    <w:bookmarkEnd w:id="0"/>
+    <w:bookmarkEnd w:id="1"/>
+    <w:p/>
+    <w:p/>
+    <w:p>
+      <w:pPr>
+        <w:rPr>
+          <w:b/>
+          <w:bCs/>
+        </w:rPr>
+      </w:pPr>
+      <w:r>
+        <w:rPr>
+          <w:b/>
+          <w:bCs/>
+        </w:rPr>
         <w:t>A Comprehensive Explanation Framework for Biomedical Time Series Classification</w:t>
       </w:r>
     </w:p>
@@ -475,16 +707,7 @@
       </w:r>
     </w:p>
     <w:p/>
-    <w:p>
-      <w:r>
-        <w:t>To address the interpretability challenge in ECG time series classification, Neves et al. developed a novel framework that adapts model-agnostic explainable artificial intelligence (XAI) methods. Key innovations include introducing temporal dependency into explanations through the integration of amplitude and derivative signals, and adapting methods like Permutation Sample Importance (PSI) and Local Interpretable Model-Agnostic Explanations (LIME) for ECG data. The framework also employs validation techniques such as Jaccard Index and performance decrease analysis to measure the faithfulness of explanations.</w:t>
-      </w:r>
-    </w:p>
-    <w:p>
-      <w:r>
-        <w:t>The proposed approach demonstrates superior performance compared to standard XAI methods like SHAP, particularly in temporal sensitivity and robustness. A user study highlights its utility in aiding clinical decision-making and training. While promising, the study acknowledges future improvements in model scalability and multivariate time series adaptation. This work contributes a significant step towards trustworthy and interpretable ML applications in cardiovascular diagnostics.</w:t>
-      </w:r>
-    </w:p>
+    <w:p/>
     <w:p/>
     <w:p>
       <w:r>
@@ -502,18 +725,30 @@
       <w:r>
         <w:t>Local interpretable model-agnostic explanations (LIME) are widely used for interpreting black-box models, yet they face limitations in fidelity and stability. In response, VAE-LIME leverages a Variational Autoencoder (VAE) to enhance local interpretability for multivariate time series data. Unlike traditional LIME, which relies on random perturbations, VAE-LIME generates realistic samples by learning latent space distributions from the training data. This approach improves the local fidelity of surrogate models and the stability of variable importance metrics. Applied to blast furnace temperature prediction, VAE-LIME significantly reduces mean squared errors (MSE) and improves R² scores compared to LIME. These enhancements are attributed to the controlled sample generation that respects variable correlations inherent in the process. While results highlight the effectiveness of VAE-LIME, further research is needed to optimize temporal stability and extend applications to inherently interpretable models. The methodology offers a promising direction for interpretable AI in industrial contexts.</w:t>
       </w:r>
-    </w:p>
-    <w:p/>
+      <w:r>
+        <w:t xml:space="preserve"> </w:t>
+      </w:r>
+    </w:p>
+    <w:p/>
+    <w:p>
+      <w:r>
+        <w:t>Model</w:t>
+      </w:r>
+      <w:r>
+        <w:t xml:space="preserve"> </w:t>
+      </w:r>
+      <w:r>
+        <w:t>agnostic interpretability of machine learning.</w:t>
+      </w:r>
+    </w:p>
     <w:p/>
     <w:p>
       <w:r>
         <w:t xml:space="preserve">4.2 Perturbation analysis: what </w:t>
       </w:r>
-      <w:proofErr w:type="spellStart"/>
-      <w:r>
-        <w:t>constitudes</w:t>
-      </w:r>
-      <w:proofErr w:type="spellEnd"/>
+      <w:r>
+        <w:t>constitutes</w:t>
+      </w:r>
       <w:r>
         <w:t xml:space="preserve"> of a good perturbation</w:t>
       </w:r>
@@ -568,379 +803,1290 @@
     </w:p>
     <w:p/>
     <w:p>
+      <w:r>
+        <w:br w:type="page"/>
+      </w:r>
+    </w:p>
+    <w:p/>
+    <w:p>
       <w:pPr>
         <w:rPr>
           <w:rFonts w:hint="eastAsia"/>
         </w:rPr>
       </w:pPr>
     </w:p>
-    <w:p>
+    <w:p/>
+    <w:p/>
+    <w:p/>
+    <w:p/>
+    <w:p/>
+    <w:p>
+      <w:r>
+        <w:t>Methodology:</w:t>
+      </w:r>
+    </w:p>
+    <w:p/>
+    <w:p>
+      <w:r>
+        <w:t>This chapter will cover the approaches used to improve the XAI.</w:t>
+      </w:r>
+    </w:p>
+    <w:p>
+      <w:r>
+        <w:t>The first section will begin with the basic technique which our research is based on, the LIMESegment, in which Our research emphasis on the Real Background Perturbation process of the LIMESegment. This will lead to the reveal of possible bias and instability from the perturbation process.</w:t>
+      </w:r>
+    </w:p>
+    <w:p>
+      <w:r>
+        <w:t xml:space="preserve">The next section contains novel perturbation approaches aiming to </w:t>
+      </w:r>
+      <w:r>
+        <w:t xml:space="preserve">reduce the instability problem of the original </w:t>
+      </w:r>
+      <w:r>
+        <w:rPr>
+          <w:rFonts w:hint="eastAsia"/>
+        </w:rPr>
+        <w:t xml:space="preserve">perturbation </w:t>
+      </w:r>
+      <w:r>
+        <w:t>method</w:t>
+      </w:r>
+      <w:r>
+        <w:t xml:space="preserve">. Two </w:t>
+      </w:r>
+      <w:r>
+        <w:t>optimization scheme</w:t>
+      </w:r>
+      <w:r>
+        <w:t xml:space="preserve">s were proposed and justified </w:t>
+      </w:r>
+      <w:r>
+        <w:rPr>
+          <w:rFonts w:hint="eastAsia"/>
+        </w:rPr>
+        <w:t>their</w:t>
+      </w:r>
+      <w:r>
+        <w:t xml:space="preserve"> pros and cons.</w:t>
+      </w:r>
+    </w:p>
+    <w:p>
+      <w:r>
+        <w:t xml:space="preserve">The last section focuses on identifying possible flaws of the design when facing </w:t>
+      </w:r>
+      <w:r>
+        <w:t>atypical dataset</w:t>
+      </w:r>
+      <w:r>
+        <w:t>s, and corresponding optimizations.</w:t>
+      </w:r>
+    </w:p>
+    <w:p/>
+    <w:p>
+      <w:r>
+        <w:t>3.1 LIMESegment</w:t>
+      </w:r>
+    </w:p>
+    <w:p/>
+    <w:p>
+      <w:r>
+        <w:t>LIMESegment is an adaptation of LIME (Locally Interpretable Model-Agnostic Explanations) designed specifically for time series classification (TSC). The framework addresses three key challenges: meaningful segmentation, realistic perturbation, and robust similarity measurement. Its three main components—</w:t>
+      </w:r>
+      <w:proofErr w:type="spellStart"/>
+      <w:r>
+        <w:t>NNSegment</w:t>
+      </w:r>
+      <w:proofErr w:type="spellEnd"/>
+      <w:r>
+        <w:t>, RBP, and Dynamic Time Warping (DTW)—are combined to generate interpretable and reliable explanations for time series models.</w:t>
+      </w:r>
+    </w:p>
+    <w:p>
+      <w:pPr>
+        <w:rPr>
+          <w:rFonts w:hint="eastAsia"/>
+        </w:rPr>
+      </w:pPr>
+      <w:r>
+        <w:t xml:space="preserve">The first step in LIMESegment involves transforming the time series into interpretable segments called "super segments." Unlike traditional methods that use arbitrary fixed-length windows, </w:t>
+      </w:r>
+      <w:proofErr w:type="spellStart"/>
+      <w:r>
+        <w:t>NNSegment</w:t>
+      </w:r>
+      <w:proofErr w:type="spellEnd"/>
+      <w:r>
+        <w:t xml:space="preserve"> identifies segments based on changes in shape and statistical properties:</w:t>
+      </w:r>
+      <w:r>
+        <w:rPr>
+          <w:rFonts w:hint="eastAsia"/>
+        </w:rPr>
+        <w:t xml:space="preserve"> </w:t>
+      </w:r>
+      <w:r>
+        <w:t xml:space="preserve">The time series is divided into overlapping windows. Each window is compared to its neighbors using normalized cross-correlation to identify similarity. Breakpoints are detected when adjacent windows </w:t>
+      </w:r>
+      <w:r>
+        <w:rPr>
+          <w:rFonts w:hint="eastAsia"/>
+        </w:rPr>
+        <w:t>show</w:t>
+      </w:r>
+      <w:r>
+        <w:t xml:space="preserve"> differences in mean and variance, indicating a behavioral change in the series.</w:t>
+      </w:r>
+      <w:r>
+        <w:t xml:space="preserve"> These super segments are considered features of the time series sample.</w:t>
+      </w:r>
+    </w:p>
+    <w:p>
+      <w:r>
+        <w:t>The second step generates perturbations for the segmented time series to simulate a local neighborhood. LIMESegment introduces the Realistic Background Perturbation (RBP) method to ensure that the perturbations are both natural and realistic:</w:t>
+      </w:r>
+      <w:r>
+        <w:t xml:space="preserve"> </w:t>
+      </w:r>
+      <w:r>
+        <w:t>Using the Short-Time Fourier Transform (STFT), RBP identifies the most persistent and stable frequency components in the series. These components represent the "background" signal.</w:t>
+      </w:r>
+    </w:p>
+    <w:p>
+      <w:r>
+        <w:t xml:space="preserve">After generating neighbors of the explained sample, </w:t>
+      </w:r>
+      <w:r>
+        <w:t>LIMESegment employs Dynamic Time Warping (DTW) to measure the similarity between the original time series and perturbed samples</w:t>
+      </w:r>
+      <w:r>
+        <w:t xml:space="preserve">. It </w:t>
+      </w:r>
+      <w:r>
+        <w:t xml:space="preserve">is used to calculate distances between the original instance and perturbed samples. </w:t>
+      </w:r>
       <w:r>
         <w:lastRenderedPageBreak/>
+        <w:t>These distances are normalized and transformed into weights through an exponential kernel, which are then applied to the surrogate model.</w:t>
+      </w:r>
+      <w:r>
+        <w:t xml:space="preserve"> </w:t>
+      </w:r>
+      <w:r>
+        <w:t>DTW ensures that the most similar samples have the greatest influence on the explanations, resulting in more stable and intuitive outputs.</w:t>
+      </w:r>
+    </w:p>
+    <w:p/>
+    <w:p>
+      <w:pPr>
+        <w:rPr>
+          <w:rFonts w:hint="eastAsia"/>
+          <w:b/>
+          <w:bCs/>
+        </w:rPr>
+      </w:pPr>
+      <w:r>
+        <w:t xml:space="preserve">Among these steps, the Real Background Perturbation approach is where the improvement design lies. It is based on </w:t>
+      </w:r>
+      <w:r>
+        <w:t xml:space="preserve">findings from harmonic analysis: Any TS x can be represented as a composition of harmonic oscillations in the frequency domain such that x = </w:t>
+      </w:r>
+      <w:proofErr w:type="spellStart"/>
+      <w:r>
+        <w:t>xω</w:t>
+      </w:r>
+      <w:proofErr w:type="spellEnd"/>
+      <w:r>
+        <w:t xml:space="preserve"> = R ∞ </w:t>
+      </w:r>
+      <w:r>
+        <w:rPr>
+          <w:rFonts w:ascii="Cambria Math" w:hAnsi="Cambria Math" w:cs="Cambria Math"/>
+        </w:rPr>
+        <w:t>−</w:t>
+      </w:r>
+      <w:r>
+        <w:t xml:space="preserve">∞ </w:t>
+      </w:r>
+      <w:proofErr w:type="spellStart"/>
+      <w:r>
+        <w:t>xte</w:t>
+      </w:r>
+      <w:proofErr w:type="spellEnd"/>
+      <w:r>
+        <w:t xml:space="preserve"> </w:t>
+      </w:r>
+      <w:r>
+        <w:rPr>
+          <w:rFonts w:ascii="Cambria Math" w:hAnsi="Cambria Math" w:cs="Cambria Math"/>
+        </w:rPr>
+        <w:t>−</w:t>
+      </w:r>
+      <w:r>
+        <w:t>2π</w:t>
+      </w:r>
+      <w:proofErr w:type="spellStart"/>
+      <w:r>
+        <w:t>tωdt</w:t>
+      </w:r>
+      <w:proofErr w:type="spellEnd"/>
+      <w:r>
+        <w:t xml:space="preserve">. </w:t>
+      </w:r>
+      <w:proofErr w:type="spellStart"/>
+      <w:r>
+        <w:t>Tω</w:t>
+      </w:r>
+      <w:proofErr w:type="spellEnd"/>
+      <w:r>
+        <w:t xml:space="preserve"> can be viewed as a distribution over the frequency content of the signal. Maxima in the frequency domain reflect a high proportion of the signal oscillating at that frequency.</w:t>
+      </w:r>
+      <w:r>
+        <w:t xml:space="preserve"> The identification of backgrounds is based on such finding: </w:t>
+      </w:r>
+      <w:r>
+        <w:t>realistic background content represents a global property of an image and is not necessarily the local low frequency content but the most commonly occurring global frequency information (Agarwal and Nguyen, 2020).</w:t>
+      </w:r>
+      <w:r>
+        <w:rPr>
+          <w:rFonts w:hint="eastAsia"/>
+        </w:rPr>
+        <w:t xml:space="preserve"> </w:t>
+      </w:r>
+      <w:r>
+        <w:t xml:space="preserve">To understand how the spectral density of a TS changes over time we use the Discrete Short Time Frequency Transform (STFT). Given a TS x = [x1; ...; </w:t>
+      </w:r>
+      <w:proofErr w:type="spellStart"/>
+      <w:r>
+        <w:t>xT</w:t>
+      </w:r>
+      <w:proofErr w:type="spellEnd"/>
+      <w:r>
+        <w:t xml:space="preserve"> ] where x is considered a discrete time representation of the underlying phenomenon, the STFT converts x into its time-frequency representation by taking the Fourier transform of x multiplied by a sliding window which is non-zero only for a fixed small length </w:t>
+      </w:r>
+      <w:proofErr w:type="spellStart"/>
+      <w:r>
+        <w:t>ws</w:t>
+      </w:r>
+      <w:proofErr w:type="spellEnd"/>
+      <w:r>
+        <w:t xml:space="preserve">: ST F T(x, </w:t>
+      </w:r>
+      <w:proofErr w:type="spellStart"/>
+      <w:r>
+        <w:t>ws</w:t>
+      </w:r>
+      <w:proofErr w:type="spellEnd"/>
+      <w:r>
+        <w:t xml:space="preserve">, ω) = Σ∞ </w:t>
+      </w:r>
+      <w:r>
+        <w:rPr>
+          <w:rFonts w:ascii="Cambria Math" w:hAnsi="Cambria Math" w:cs="Cambria Math"/>
+        </w:rPr>
+        <w:t>−</w:t>
+      </w:r>
+      <w:r>
+        <w:t>∞</w:t>
+      </w:r>
+      <w:proofErr w:type="spellStart"/>
+      <w:r>
+        <w:t>xw</w:t>
+      </w:r>
+      <w:proofErr w:type="spellEnd"/>
+      <w:r>
+        <w:t xml:space="preserve">(T </w:t>
+      </w:r>
+      <w:r>
+        <w:rPr>
+          <w:rFonts w:ascii="Cambria Math" w:hAnsi="Cambria Math" w:cs="Cambria Math"/>
+        </w:rPr>
+        <w:t>−</w:t>
+      </w:r>
+      <w:r>
+        <w:t xml:space="preserve"> </w:t>
+      </w:r>
+      <w:proofErr w:type="spellStart"/>
+      <w:r>
+        <w:t>ws</w:t>
+      </w:r>
+      <w:proofErr w:type="spellEnd"/>
+      <w:r>
+        <w:t xml:space="preserve">)DF TT where DF TT = e </w:t>
+      </w:r>
+      <w:r>
+        <w:rPr>
+          <w:rFonts w:ascii="Cambria Math" w:hAnsi="Cambria Math" w:cs="Cambria Math"/>
+        </w:rPr>
+        <w:t>−</w:t>
+      </w:r>
+      <w:proofErr w:type="spellStart"/>
+      <w:r>
+        <w:t>iωT</w:t>
+      </w:r>
+      <w:proofErr w:type="spellEnd"/>
+      <w:r>
+        <w:t xml:space="preserve"> represents the Fourier transform, ω is 0 200 400 600 800 1000 time </w:t>
+      </w:r>
+      <w:r>
+        <w:rPr>
+          <w:rFonts w:ascii="Cambria Math" w:hAnsi="Cambria Math" w:cs="Cambria Math"/>
+        </w:rPr>
+        <w:t>−</w:t>
+      </w:r>
+      <w:r>
+        <w:t xml:space="preserve">2 </w:t>
+      </w:r>
+      <w:r>
+        <w:rPr>
+          <w:rFonts w:ascii="Cambria Math" w:hAnsi="Cambria Math" w:cs="Cambria Math"/>
+        </w:rPr>
+        <w:t>−</w:t>
+      </w:r>
+      <w:r>
+        <w:t>1 0 1 2 amplitude a) original signal 200 400 600 800 time 0.0 0.1 0.2 0.3 0.4 0.5 frequency b) STFT of original signal Figure 4: Intuition behind RBP. Original signal (a) composed of background signal and varying frequency sine waves at indexes: [</w:t>
+      </w:r>
+      <w:proofErr w:type="gramStart"/>
+      <w:r>
+        <w:t>0 :</w:t>
+      </w:r>
+      <w:proofErr w:type="gramEnd"/>
+      <w:r>
+        <w:t xml:space="preserve"> 100], [400 : 500] and [600 : 800]. b) shows the spectrogram obtained by applying STFT to the original signal. The </w:t>
+      </w:r>
+      <w:r>
+        <w:t>spectrogram</w:t>
+      </w:r>
+      <w:r>
+        <w:t xml:space="preserve"> captures the background signal which remains constant through time as well as the shorter length “content” sine waves at their respective frequencies. the frequency parameter and w(.) is a window function </w:t>
+      </w:r>
+      <w:r>
+        <w:t>parametrized</w:t>
+      </w:r>
+      <w:r>
+        <w:t xml:space="preserve"> by window size. The STFT, when applied to a </w:t>
+      </w:r>
+      <w:proofErr w:type="gramStart"/>
+      <w:r>
+        <w:t>discrete TS results</w:t>
+      </w:r>
+      <w:proofErr w:type="gramEnd"/>
+      <w:r>
+        <w:t xml:space="preserve"> in a matrix which records magnitude and phase for each point in time and frequency. We are interested in filtering the signal by selecting only the background content. Given ST F T(x) we therefore find the most persistent frequency by first selecting only the magnitude response as |ft| and then finding the frequency band which has the highest value over time with minimal variance: </w:t>
+      </w:r>
+      <w:bookmarkStart w:id="2" w:name="OLE_LINK43"/>
+      <w:bookmarkStart w:id="3" w:name="OLE_LINK44"/>
+      <w:proofErr w:type="spellStart"/>
+      <w:r>
+        <w:t>Fpersist</w:t>
+      </w:r>
+      <w:proofErr w:type="spellEnd"/>
+      <w:r>
+        <w:t xml:space="preserve"> = </w:t>
+      </w:r>
+      <w:proofErr w:type="spellStart"/>
+      <w:r>
+        <w:t>argmaxf</w:t>
+      </w:r>
+      <w:proofErr w:type="spellEnd"/>
+      <w:r>
+        <w:t xml:space="preserve"> µ(|ft|) σ(|ft|) : f, t ∈ {STFT(x)}</w:t>
+      </w:r>
+      <w:bookmarkEnd w:id="2"/>
+      <w:bookmarkEnd w:id="3"/>
+      <w:r>
+        <w:t xml:space="preserve"> where µ(|ft|) σ(|ft|) is the mean magnitude response </w:t>
+      </w:r>
+      <w:proofErr w:type="spellStart"/>
+      <w:r>
+        <w:t>normalised</w:t>
+      </w:r>
+      <w:proofErr w:type="spellEnd"/>
+      <w:r>
+        <w:t xml:space="preserve"> by its standard deviation of a selected frequency band over time.</w:t>
+      </w:r>
+    </w:p>
+    <w:p>
+      <w:r>
+        <w:t>A</w:t>
+      </w:r>
+      <w:r>
+        <w:rPr>
+          <w:rFonts w:hint="eastAsia"/>
+        </w:rPr>
+        <w:t>lthough</w:t>
+      </w:r>
+      <w:r>
+        <w:t xml:space="preserve"> the RBP approach has its justification, the theory behind </w:t>
+      </w:r>
+      <w:r>
+        <w:t xml:space="preserve">did not necessarily ensure the background identified being the intuitive kind of background, which is the universal and the </w:t>
+      </w:r>
+      <w:r>
+        <w:t>lowest level pattern</w:t>
+      </w:r>
+      <w:r>
+        <w:t xml:space="preserve"> </w:t>
+      </w:r>
+      <w:r>
+        <w:rPr>
+          <w:rFonts w:hint="eastAsia"/>
+        </w:rPr>
+        <w:t xml:space="preserve">across </w:t>
+      </w:r>
+      <w:r>
+        <w:t xml:space="preserve">sample of the same kind. Instead, the background is the most basic pattern for the interpreted sample, which could not </w:t>
+      </w:r>
+      <w:r>
+        <w:rPr>
+          <w:rFonts w:hint="eastAsia"/>
+        </w:rPr>
+        <w:t xml:space="preserve">guarantee its </w:t>
+      </w:r>
+      <w:r>
+        <w:t>universality</w:t>
+      </w:r>
+      <w:r>
+        <w:t xml:space="preserve"> because no other samples are considered. Such limitation could cause the following situation happening: the class wise content may be significant enough to surpass the background content, causing the approach to identify components with class-based information as the background of the sample. This may lead to perturbations </w:t>
+      </w:r>
+      <w:r>
+        <w:rPr>
+          <w:rFonts w:hint="eastAsia"/>
+        </w:rPr>
+        <w:t>unable</w:t>
+      </w:r>
+      <w:r>
+        <w:t xml:space="preserve"> to ‘delete’ information as expected when replacing super segments with identified contents, which would eventually lead to underestimation of the importance of some features, as the neighbors would remain more class wise information than it should have. Although the problem may occur only on a small proportion of samples, it still r</w:t>
+      </w:r>
+      <w:r>
+        <w:t>eflects the instability of this method</w:t>
+      </w:r>
+      <w:r>
+        <w:t>.</w:t>
+      </w:r>
+    </w:p>
+    <w:p/>
+    <w:p>
+      <w:r>
+        <w:t xml:space="preserve">3.2 Global Background Identification via </w:t>
+      </w:r>
+      <w:proofErr w:type="spellStart"/>
+      <w:r>
+        <w:t>Multisample</w:t>
+      </w:r>
+      <w:proofErr w:type="spellEnd"/>
+      <w:r>
+        <w:t xml:space="preserve"> Realistic Background Perturbation</w:t>
+      </w:r>
+    </w:p>
+    <w:p/>
+    <w:p>
+      <w:pPr>
+        <w:rPr>
+          <w:rFonts w:hint="eastAsia"/>
+        </w:rPr>
+      </w:pPr>
+      <w:r>
+        <w:t xml:space="preserve">To solve the possible class-specific pattern dominance problem, </w:t>
+      </w:r>
+      <w:r>
+        <w:t xml:space="preserve">when applying background identification perturbation, </w:t>
+      </w:r>
+      <w:r>
+        <w:rPr>
+          <w:rFonts w:hint="eastAsia"/>
+        </w:rPr>
+        <w:t>other</w:t>
+      </w:r>
+      <w:r>
+        <w:t xml:space="preserve"> samples in the dataset should be considered. To seek for a representative background content among all samples, </w:t>
+      </w:r>
+      <w:r>
+        <w:t>we</w:t>
+      </w:r>
+      <w:r>
+        <w:t xml:space="preserve"> draw inspiration from conventional statistical methods</w:t>
+      </w:r>
+      <w:r>
+        <w:t>.</w:t>
+      </w:r>
+    </w:p>
+    <w:p>
+      <w:r>
+        <w:t xml:space="preserve">The aim of the improvement is to properly identify the </w:t>
+      </w:r>
+      <w:r>
+        <w:rPr>
+          <w:rFonts w:hint="eastAsia"/>
+        </w:rPr>
+        <w:t>common</w:t>
+      </w:r>
+      <w:r>
+        <w:t xml:space="preserve"> background component behind all samples.</w:t>
+      </w:r>
+      <w:r>
+        <w:t xml:space="preserve"> </w:t>
+      </w:r>
+      <w:r>
+        <w:t xml:space="preserve">As a basic way to </w:t>
+      </w:r>
+      <w:r>
+        <w:t>seek to</w:t>
+      </w:r>
+      <w:r>
+        <w:t xml:space="preserve"> </w:t>
+      </w:r>
+      <w:r>
+        <w:t>achieve a fair</w:t>
+      </w:r>
+      <w:r>
+        <w:t xml:space="preserve"> and unbiased representation of a group</w:t>
+      </w:r>
+      <w:r>
+        <w:t xml:space="preserve">, the first considered </w:t>
+      </w:r>
+      <w:r>
+        <w:t xml:space="preserve">sampling </w:t>
+      </w:r>
+      <w:r>
+        <w:t xml:space="preserve">method is simple random sampling, which </w:t>
+      </w:r>
+      <w:r>
+        <w:t xml:space="preserve">in terms of TS background identification method, is to </w:t>
+      </w:r>
+      <w:r>
+        <w:t xml:space="preserve">concatenate the </w:t>
+      </w:r>
+      <w:r>
+        <w:t>time-frequency representation</w:t>
+      </w:r>
+      <w:r>
+        <w:t xml:space="preserve"> of every shifted randomly selected sample (or if the dataset is big enough, all samples), and </w:t>
+      </w:r>
+      <w:r>
+        <w:t>find the most persistent frequency</w:t>
+      </w:r>
+      <w:r>
+        <w:t xml:space="preserve"> from the </w:t>
+      </w:r>
+      <w:r>
+        <w:t>matrix. Detailed process is represented as follows:</w:t>
+      </w:r>
+    </w:p>
+    <w:p/>
+    <w:p>
+      <w:bookmarkStart w:id="4" w:name="OLE_LINK39"/>
+      <w:bookmarkStart w:id="5" w:name="OLE_LINK40"/>
+      <w:r>
+        <w:t xml:space="preserve">After </w:t>
+      </w:r>
+      <w:r>
+        <w:t>the STFT converts x into its time-frequency representation</w:t>
+      </w:r>
+      <w:r>
+        <w:t xml:space="preserve"> through the procedures above, every Time-Frequency matrix </w:t>
+      </w:r>
+      <w:r>
+        <w:t xml:space="preserve">ST F T(x, </w:t>
+      </w:r>
+      <w:proofErr w:type="spellStart"/>
+      <w:r>
+        <w:t>ws</w:t>
+      </w:r>
+      <w:proofErr w:type="spellEnd"/>
+      <w:r>
+        <w:t xml:space="preserve">, ω) = Σ∞ </w:t>
+      </w:r>
+      <w:r>
+        <w:rPr>
+          <w:rFonts w:ascii="Cambria Math" w:hAnsi="Cambria Math" w:cs="Cambria Math"/>
+        </w:rPr>
+        <w:t>−</w:t>
+      </w:r>
+      <w:r>
+        <w:t>∞</w:t>
+      </w:r>
+      <w:proofErr w:type="spellStart"/>
+      <w:r>
+        <w:t>xw</w:t>
+      </w:r>
+      <w:proofErr w:type="spellEnd"/>
+      <w:r>
+        <w:t xml:space="preserve">(T </w:t>
+      </w:r>
+      <w:r>
+        <w:rPr>
+          <w:rFonts w:ascii="Cambria Math" w:hAnsi="Cambria Math" w:cs="Cambria Math"/>
+        </w:rPr>
+        <w:t>−</w:t>
+      </w:r>
+      <w:r>
+        <w:t xml:space="preserve"> </w:t>
+      </w:r>
+      <w:proofErr w:type="spellStart"/>
+      <w:r>
+        <w:t>ws</w:t>
+      </w:r>
+      <w:proofErr w:type="spellEnd"/>
+      <w:r>
+        <w:t>)DF TT</w:t>
+      </w:r>
+      <w:r>
+        <w:t xml:space="preserve"> from a sample</w:t>
+      </w:r>
+      <w:r>
+        <w:rPr>
+          <w:rFonts w:hint="eastAsia"/>
+        </w:rPr>
+        <w:t xml:space="preserve"> </w:t>
+      </w:r>
+      <w:r>
+        <w:t xml:space="preserve">will be added to a global matrix </w:t>
+      </w:r>
+      <w:r>
+        <w:t>ST F T(</w:t>
+      </w:r>
+      <w:r>
+        <w:t>{x1,x2,……,</w:t>
+      </w:r>
+      <w:proofErr w:type="spellStart"/>
+      <w:r>
+        <w:t>xn</w:t>
+      </w:r>
+      <w:proofErr w:type="spellEnd"/>
+      <w:r>
+        <w:t>}</w:t>
+      </w:r>
+      <w:r>
+        <w:t xml:space="preserve">, </w:t>
+      </w:r>
+      <w:proofErr w:type="spellStart"/>
+      <w:r>
+        <w:t>ws</w:t>
+      </w:r>
+      <w:proofErr w:type="spellEnd"/>
+      <w:r>
+        <w:t xml:space="preserve">, ω) = </w:t>
+      </w:r>
+      <w:proofErr w:type="spellStart"/>
+      <w:r>
+        <w:t>Σ</w:t>
+      </w:r>
+      <w:r>
+        <w:t>n</w:t>
+      </w:r>
+      <w:proofErr w:type="spellEnd"/>
+      <w:r>
+        <w:t xml:space="preserve"> </w:t>
+      </w:r>
+      <w:r>
+        <w:rPr>
+          <w:rFonts w:ascii="Cambria Math" w:hAnsi="Cambria Math" w:cs="Cambria Math"/>
+        </w:rPr>
+        <w:t>−</w:t>
+      </w:r>
+      <w:r>
+        <w:t>1</w:t>
+      </w:r>
+      <w:r>
+        <w:t xml:space="preserve">Σ∞ </w:t>
+      </w:r>
+      <w:r>
+        <w:rPr>
+          <w:rFonts w:ascii="Cambria Math" w:hAnsi="Cambria Math" w:cs="Cambria Math"/>
+        </w:rPr>
+        <w:t>−</w:t>
+      </w:r>
+      <w:r>
+        <w:t>∞</w:t>
+      </w:r>
+      <w:proofErr w:type="spellStart"/>
+      <w:r>
+        <w:t>xw</w:t>
+      </w:r>
+      <w:proofErr w:type="spellEnd"/>
+      <w:r>
+        <w:t xml:space="preserve">(T </w:t>
+      </w:r>
+      <w:r>
+        <w:rPr>
+          <w:rFonts w:ascii="Cambria Math" w:hAnsi="Cambria Math" w:cs="Cambria Math"/>
+        </w:rPr>
+        <w:t>−</w:t>
+      </w:r>
+      <w:r>
+        <w:t xml:space="preserve"> </w:t>
+      </w:r>
+      <w:proofErr w:type="spellStart"/>
+      <w:r>
+        <w:t>ws</w:t>
+      </w:r>
+      <w:proofErr w:type="spellEnd"/>
+      <w:r>
+        <w:t>)DF TT</w:t>
+      </w:r>
+      <w:r>
+        <w:t xml:space="preserve">. This is made possible due to the same fixed window size and frequency range across all samples, and the need for </w:t>
+      </w:r>
+      <w:proofErr w:type="gramStart"/>
+      <w:r>
+        <w:t>phase(</w:t>
+      </w:r>
+      <w:proofErr w:type="gramEnd"/>
+      <w:r>
+        <w:t xml:space="preserve">which cannot be added)magnitude only for this problem. </w:t>
+      </w:r>
+      <w:r>
+        <w:t xml:space="preserve">Given </w:t>
+      </w:r>
+      <w:r>
+        <w:t>t</w:t>
+      </w:r>
+      <w:r>
+        <w:t>he global time-frequency matrix</w:t>
+      </w:r>
+      <w:r>
+        <w:t xml:space="preserve">, the </w:t>
+      </w:r>
+      <w:proofErr w:type="spellStart"/>
+      <w:r>
+        <w:t>Fpersist</w:t>
+      </w:r>
+      <w:proofErr w:type="spellEnd"/>
+      <w:r>
+        <w:t xml:space="preserve"> = </w:t>
+      </w:r>
+      <w:proofErr w:type="spellStart"/>
+      <w:r>
+        <w:t>argmaxf</w:t>
+      </w:r>
+      <w:proofErr w:type="spellEnd"/>
+      <w:r>
+        <w:t xml:space="preserve"> µ(|ft|) σ(|ft|)</w:t>
+      </w:r>
+      <w:r>
+        <w:t xml:space="preserve"> </w:t>
+      </w:r>
+      <w:r>
+        <w:t xml:space="preserve">is </w:t>
+      </w:r>
+      <w:r>
+        <w:t xml:space="preserve">therefore </w:t>
+      </w:r>
+      <w:r>
+        <w:t xml:space="preserve">used to </w:t>
+      </w:r>
+      <w:r>
+        <w:t xml:space="preserve">find the most persistent </w:t>
+      </w:r>
+      <w:r>
+        <w:t xml:space="preserve">and significant </w:t>
+      </w:r>
+      <w:r>
+        <w:t>frequency</w:t>
+      </w:r>
+      <w:r>
+        <w:t xml:space="preserve">. After scaling the </w:t>
+      </w:r>
+      <w:proofErr w:type="spellStart"/>
+      <w:r>
+        <w:t>Fpersist</w:t>
+      </w:r>
+      <w:proofErr w:type="spellEnd"/>
+      <w:r>
+        <w:t xml:space="preserve"> </w:t>
+      </w:r>
+      <w:r>
+        <w:t xml:space="preserve">by dividing with the number of samples used, it is </w:t>
+      </w:r>
+      <w:r>
+        <w:t>conver</w:t>
+      </w:r>
+      <w:r>
+        <w:t xml:space="preserve">ted </w:t>
+      </w:r>
+      <w:r>
+        <w:t>into the original time domain via the inverse STFT</w:t>
+      </w:r>
+      <w:r>
+        <w:t xml:space="preserve">, </w:t>
+      </w:r>
+      <w:r>
+        <w:t>from which, the relevant segments of background content can be chosen to replace parts of the original signal.</w:t>
+      </w:r>
+    </w:p>
+    <w:bookmarkEnd w:id="4"/>
+    <w:bookmarkEnd w:id="5"/>
+    <w:p/>
+    <w:p>
+      <w:r>
+        <w:t xml:space="preserve">Another sampling approach which can be referred to is the </w:t>
+      </w:r>
+      <w:r>
+        <w:t>s</w:t>
+      </w:r>
+      <w:r>
+        <w:t xml:space="preserve">tratified </w:t>
+      </w:r>
+      <w:r>
+        <w:t>s</w:t>
+      </w:r>
+      <w:r>
+        <w:t>ampling</w:t>
+      </w:r>
+      <w:r>
+        <w:t>.</w:t>
+      </w:r>
+      <w:r>
+        <w:t xml:space="preserve"> </w:t>
+      </w:r>
+      <w:r>
+        <w:t xml:space="preserve">In the original background perturbation approach, the </w:t>
+      </w:r>
+      <w:r>
+        <w:t xml:space="preserve">TS samples are </w:t>
+      </w:r>
+      <w:r>
+        <w:t>discrete</w:t>
+      </w:r>
+      <w:r>
+        <w:t xml:space="preserve"> into various frequencies, making it </w:t>
+      </w:r>
+      <w:r>
+        <w:t>a composition of harmonic oscillations</w:t>
+      </w:r>
+      <w:r>
+        <w:t xml:space="preserve">, therefore the </w:t>
+      </w:r>
+      <w:r>
+        <w:t xml:space="preserve">problem </w:t>
+      </w:r>
+      <w:r>
+        <w:t xml:space="preserve">can be seen as choosing the most representative </w:t>
+      </w:r>
+      <w:r>
+        <w:t>oscillation</w:t>
+      </w:r>
+      <w:r>
+        <w:t xml:space="preserve"> inside a sample among all samples. By treating samples as subgroups of the whole, </w:t>
+      </w:r>
+      <w:r>
+        <w:t xml:space="preserve">each sample can be applied a background extraction procedure and generate a ‘candidate’ background, and the </w:t>
+      </w:r>
+      <w:r>
+        <w:rPr>
+          <w:rFonts w:hint="eastAsia"/>
+        </w:rPr>
+        <w:t xml:space="preserve">combination </w:t>
+      </w:r>
+      <w:r>
+        <w:t xml:space="preserve">of these </w:t>
+      </w:r>
+      <w:r>
+        <w:rPr>
+          <w:rFonts w:hint="eastAsia"/>
+        </w:rPr>
+        <w:t xml:space="preserve">‘candidates‘ </w:t>
+      </w:r>
+      <w:r>
+        <w:t xml:space="preserve">can be seen as a </w:t>
+      </w:r>
+      <w:r>
+        <w:t>time-frequency representation</w:t>
+      </w:r>
+      <w:r>
+        <w:t xml:space="preserve"> that contains underlying information from all samples. The candidate group is then </w:t>
+      </w:r>
+      <w:r>
+        <w:rPr>
+          <w:rFonts w:hint="eastAsia"/>
+        </w:rPr>
+        <w:t>applied</w:t>
+      </w:r>
+      <w:r>
+        <w:t xml:space="preserve"> a background identification procedure again to </w:t>
+      </w:r>
+      <w:r>
+        <w:t xml:space="preserve">generate the final background. </w:t>
+      </w:r>
+    </w:p>
+    <w:p>
+      <w:r>
+        <w:t xml:space="preserve">The approach starts with collecting background contents of all samples in the dataset to gain </w:t>
+      </w:r>
+      <w:proofErr w:type="gramStart"/>
+      <w:r>
+        <w:t>{</w:t>
+      </w:r>
+      <w:r>
+        <w:t xml:space="preserve"> </w:t>
+      </w:r>
+      <w:r>
+        <w:t>Fpersist</w:t>
+      </w:r>
+      <w:proofErr w:type="gramEnd"/>
+      <w:r>
+        <w:t xml:space="preserve">1, </w:t>
+      </w:r>
+      <w:r>
+        <w:t>Fpersist</w:t>
+      </w:r>
+      <w:r>
+        <w:t>2,……,</w:t>
+      </w:r>
+      <w:r>
+        <w:t xml:space="preserve"> </w:t>
+      </w:r>
+      <w:bookmarkStart w:id="6" w:name="OLE_LINK41"/>
+      <w:bookmarkStart w:id="7" w:name="OLE_LINK42"/>
+      <w:proofErr w:type="spellStart"/>
+      <w:r>
+        <w:t>Fpersist</w:t>
+      </w:r>
+      <w:r>
+        <w:t>n</w:t>
+      </w:r>
+      <w:bookmarkEnd w:id="6"/>
+      <w:bookmarkEnd w:id="7"/>
+      <w:proofErr w:type="spellEnd"/>
+      <w:r>
+        <w:t xml:space="preserve">}, in which </w:t>
+      </w:r>
+      <w:proofErr w:type="spellStart"/>
+      <w:r>
+        <w:t>Fpersist</w:t>
+      </w:r>
+      <w:r>
+        <w:t>n</w:t>
+      </w:r>
+      <w:proofErr w:type="spellEnd"/>
+      <w:r>
+        <w:t xml:space="preserve"> = </w:t>
+      </w:r>
+      <w:proofErr w:type="spellStart"/>
+      <w:r>
+        <w:t>argmaxf</w:t>
+      </w:r>
+      <w:proofErr w:type="spellEnd"/>
+      <w:r>
+        <w:t xml:space="preserve"> µ(|</w:t>
+      </w:r>
+      <w:proofErr w:type="spellStart"/>
+      <w:r>
+        <w:t>ft</w:t>
+      </w:r>
+      <w:r>
+        <w:t>n</w:t>
+      </w:r>
+      <w:proofErr w:type="spellEnd"/>
+      <w:r>
+        <w:t>|) σ(|</w:t>
+      </w:r>
+      <w:proofErr w:type="spellStart"/>
+      <w:r>
+        <w:t>ft</w:t>
+      </w:r>
+      <w:r>
+        <w:t>n</w:t>
+      </w:r>
+      <w:proofErr w:type="spellEnd"/>
+      <w:r>
+        <w:t>|)</w:t>
+      </w:r>
+      <w:r>
+        <w:t xml:space="preserve">. These background contents </w:t>
+      </w:r>
+      <w:r>
+        <w:t>will be added to a global matrix</w:t>
+      </w:r>
+      <w:r>
+        <w:t xml:space="preserve"> </w:t>
+      </w:r>
+      <w:proofErr w:type="spellStart"/>
+      <w:r>
+        <w:t>Mbackground</w:t>
+      </w:r>
+      <w:proofErr w:type="spellEnd"/>
+      <w:r>
+        <w:t xml:space="preserve"> = </w:t>
+      </w:r>
+      <w:proofErr w:type="spellStart"/>
+      <w:r>
+        <w:t>Σ</w:t>
+      </w:r>
+      <w:r>
+        <w:t>n</w:t>
+      </w:r>
+      <w:proofErr w:type="spellEnd"/>
+      <w:r>
+        <w:t xml:space="preserve"> 1 </w:t>
+      </w:r>
+      <w:proofErr w:type="spellStart"/>
+      <w:proofErr w:type="gramStart"/>
+      <w:r>
+        <w:t>Fpersist</w:t>
+      </w:r>
+      <w:r>
+        <w:t>n</w:t>
+      </w:r>
+      <w:proofErr w:type="spellEnd"/>
+      <w:r>
+        <w:t xml:space="preserve"> ,and</w:t>
+      </w:r>
+      <w:proofErr w:type="gramEnd"/>
+      <w:r>
+        <w:t xml:space="preserve"> is applied background identification again. The </w:t>
+      </w:r>
+      <w:proofErr w:type="spellStart"/>
+      <w:r>
+        <w:t>Fpersist</w:t>
+      </w:r>
+      <w:proofErr w:type="spellEnd"/>
+      <w:r>
+        <w:t xml:space="preserve"> = </w:t>
+      </w:r>
+      <w:proofErr w:type="spellStart"/>
+      <w:r>
+        <w:t>argmaxf</w:t>
+      </w:r>
+      <w:proofErr w:type="spellEnd"/>
+      <w:r>
+        <w:t xml:space="preserve"> µ(|ft|) σ(|ft|</w:t>
+      </w:r>
+      <w:proofErr w:type="gramStart"/>
+      <w:r>
+        <w:t>) :</w:t>
+      </w:r>
+      <w:proofErr w:type="gramEnd"/>
+      <w:r>
+        <w:t xml:space="preserve"> f, t ∈ {STFT(x)}</w:t>
+      </w:r>
+      <w:r>
+        <w:t xml:space="preserve"> </w:t>
+      </w:r>
+      <w:r>
+        <w:t xml:space="preserve">is </w:t>
+      </w:r>
+      <w:r>
+        <w:t xml:space="preserve">identified as the </w:t>
+      </w:r>
+      <w:r>
+        <w:t>most persistent frequency</w:t>
+      </w:r>
+      <w:r>
+        <w:t>.</w:t>
+      </w:r>
+      <w:r>
+        <w:t xml:space="preserve"> </w:t>
+      </w:r>
+      <w:r>
+        <w:t xml:space="preserve">The </w:t>
+      </w:r>
+      <w:r>
+        <w:t>conver</w:t>
+      </w:r>
+      <w:r>
+        <w:t>sion</w:t>
+      </w:r>
+      <w:r>
+        <w:t xml:space="preserve"> </w:t>
+      </w:r>
+      <w:r>
+        <w:t xml:space="preserve">into the original time domain </w:t>
+      </w:r>
+      <w:r>
+        <w:t>is the same with the original approach.</w:t>
+      </w:r>
+    </w:p>
+    <w:p>
+      <w:r>
+        <w:t xml:space="preserve">The idea of treating each sample as subgroups came from </w:t>
+      </w:r>
+      <w:r>
+        <w:t>s</w:t>
+      </w:r>
+      <w:r>
+        <w:t>tratified</w:t>
+      </w:r>
+      <w:r>
+        <w:t xml:space="preserve"> sampling, but unlike the sampling procedure, the </w:t>
+      </w:r>
+      <w:r>
+        <w:t>oscillation</w:t>
+      </w:r>
+      <w:r>
+        <w:rPr>
+          <w:rFonts w:hint="eastAsia"/>
+        </w:rPr>
+        <w:t>s</w:t>
+      </w:r>
+      <w:r>
+        <w:t xml:space="preserve"> </w:t>
+      </w:r>
+      <w:r>
+        <w:t xml:space="preserve">were chosen by its persistency and variance instead of randomly to </w:t>
+      </w:r>
+      <w:r>
+        <w:rPr>
+          <w:rFonts w:hint="eastAsia"/>
+        </w:rPr>
+        <w:t>meet</w:t>
+      </w:r>
+      <w:r>
+        <w:t xml:space="preserve"> the </w:t>
+      </w:r>
+      <w:r>
+        <w:t>need for backgrounds</w:t>
+      </w:r>
+      <w:r>
+        <w:t>.</w:t>
+      </w:r>
+    </w:p>
+    <w:p/>
+    <w:p/>
+    <w:p>
+      <w:r>
+        <w:t xml:space="preserve">3.3 Stability enhancement for </w:t>
+      </w:r>
+      <w:proofErr w:type="spellStart"/>
+      <w:r>
+        <w:t>Multisample</w:t>
+      </w:r>
+      <w:proofErr w:type="spellEnd"/>
+      <w:r>
+        <w:t xml:space="preserve"> Realistic Background Perturbation</w:t>
+      </w:r>
+    </w:p>
+    <w:p/>
+    <w:p/>
+    <w:p>
+      <w:r>
         <w:br w:type="page"/>
       </w:r>
     </w:p>
     <w:p/>
-    <w:p>
-      <w:pPr>
-        <w:rPr>
-          <w:rFonts w:hint="eastAsia"/>
-        </w:rPr>
-      </w:pPr>
-    </w:p>
-    <w:p/>
-    <w:p/>
-    <w:p/>
-    <w:p/>
-    <w:p/>
-    <w:p>
-      <w:r>
-        <w:t>Methodology:</w:t>
-      </w:r>
-    </w:p>
-    <w:p/>
-    <w:p>
-      <w:r>
-        <w:t xml:space="preserve">The aim of the improvement is to properly identify the </w:t>
-      </w:r>
-      <w:r>
-        <w:rPr>
-          <w:rFonts w:hint="eastAsia"/>
-        </w:rPr>
-        <w:t>common</w:t>
-      </w:r>
-      <w:r>
-        <w:t xml:space="preserve"> background component behind all samples.</w:t>
-      </w:r>
-      <w:r>
-        <w:t xml:space="preserve"> </w:t>
-      </w:r>
-      <w:r>
-        <w:t xml:space="preserve">To solve the possible </w:t>
-      </w:r>
-      <w:r>
-        <w:t>class-specific pattern dominance problem, we</w:t>
-      </w:r>
-      <w:r>
-        <w:t xml:space="preserve"> draw inspiration from conventional statistical methods</w:t>
+    <w:p/>
+    <w:p>
+      <w:r>
+        <w:t>Experiment:</w:t>
+      </w:r>
+    </w:p>
+    <w:p/>
+    <w:p>
+      <w:bookmarkStart w:id="8" w:name="OLE_LINK35"/>
+      <w:bookmarkStart w:id="9" w:name="OLE_LINK36"/>
+      <w:r>
+        <w:t xml:space="preserve">Based on the theoretical analysis and the initial idea </w:t>
+      </w:r>
+      <w:r>
+        <w:t xml:space="preserve">of the design, which is to prevent class-based features surpassing the background feature in realistic </w:t>
+      </w:r>
+      <w:r>
+        <w:t xml:space="preserve">time series data, </w:t>
+      </w:r>
+      <w:r>
+        <w:t>the evaluation of the MRBP is tested mainly on multiple realistic time series data.</w:t>
+      </w:r>
+      <w:r>
+        <w:t xml:space="preserve"> Although synthetic datasets </w:t>
+      </w:r>
+      <w:r>
+        <w:t>were</w:t>
+      </w:r>
+      <w:r>
+        <w:t xml:space="preserve"> used in </w:t>
+      </w:r>
+      <w:r>
+        <w:t>the LIMESegment</w:t>
+      </w:r>
+      <w:r>
+        <w:t xml:space="preserve"> evaluation, </w:t>
+      </w:r>
+      <w:proofErr w:type="spellStart"/>
+      <w:r>
+        <w:t>classwise</w:t>
+      </w:r>
+      <w:proofErr w:type="spellEnd"/>
+      <w:r>
+        <w:t xml:space="preserve"> difference is contained solely in </w:t>
+      </w:r>
+      <w:r>
+        <w:t xml:space="preserve">the last 20% of the time series, and therefore </w:t>
+      </w:r>
+      <w:r>
+        <w:rPr>
+          <w:rFonts w:hint="eastAsia"/>
+        </w:rPr>
+        <w:t>t</w:t>
+      </w:r>
+      <w:r>
+        <w:t xml:space="preserve">he above problem that may occur in real data </w:t>
+      </w:r>
+      <w:r>
+        <w:t>is</w:t>
+      </w:r>
+      <w:r>
+        <w:t xml:space="preserve"> avoided</w:t>
       </w:r>
       <w:r>
         <w:t xml:space="preserve">. </w:t>
       </w:r>
-      <w:r>
-        <w:t xml:space="preserve">As a basic way to </w:t>
-      </w:r>
       <w:proofErr w:type="gramStart"/>
       <w:r>
-        <w:t>seek  to</w:t>
+        <w:t>In order to</w:t>
       </w:r>
       <w:proofErr w:type="gramEnd"/>
       <w:r>
-        <w:t xml:space="preserve">  achieve  a  fair  and  unbiased  representation of a group</w:t>
-      </w:r>
-      <w:r>
-        <w:t xml:space="preserve">, the first considered </w:t>
-      </w:r>
-      <w:r>
-        <w:t xml:space="preserve">sampling </w:t>
-      </w:r>
-      <w:r>
-        <w:t xml:space="preserve">method is simple random sampling, which </w:t>
-      </w:r>
-      <w:r>
-        <w:t xml:space="preserve">in terms of TS background identification method, is to </w:t>
-      </w:r>
-      <w:r>
-        <w:t xml:space="preserve">concatenate the </w:t>
-      </w:r>
-      <w:r>
-        <w:t>time-frequency representation</w:t>
-      </w:r>
-      <w:r>
-        <w:t xml:space="preserve"> of every shifted randomly selected sample (or if the dataset is big enough, all samples), and </w:t>
-      </w:r>
-      <w:r>
-        <w:t>find the most persistent frequency</w:t>
-      </w:r>
-      <w:r>
-        <w:t xml:space="preserve"> from the </w:t>
-      </w:r>
-      <w:r>
-        <w:t>matrix. Detailed process is represented as follows:</w:t>
-      </w:r>
-    </w:p>
-    <w:p/>
-    <w:p>
-      <w:r>
-        <w:t xml:space="preserve">Another sampling approach which can be referred to is the </w:t>
-      </w:r>
-      <w:r>
-        <w:t>s</w:t>
-      </w:r>
-      <w:r>
-        <w:t xml:space="preserve">tratified </w:t>
-      </w:r>
-      <w:r>
-        <w:t>s</w:t>
-      </w:r>
-      <w:r>
-        <w:t>ampling</w:t>
-      </w:r>
-      <w:r>
-        <w:t>.</w:t>
-      </w:r>
-      <w:r>
-        <w:t xml:space="preserve"> </w:t>
-      </w:r>
-      <w:r>
-        <w:t xml:space="preserve">In the original background perturbation approach, the </w:t>
-      </w:r>
-      <w:r>
-        <w:t xml:space="preserve">TS samples are </w:t>
-      </w:r>
-      <w:proofErr w:type="spellStart"/>
-      <w:r>
-        <w:t>discreted</w:t>
-      </w:r>
-      <w:proofErr w:type="spellEnd"/>
-      <w:r>
-        <w:t xml:space="preserve"> into various frequencies, making it </w:t>
-      </w:r>
-      <w:r>
-        <w:t>a composition of harmonic oscillations</w:t>
-      </w:r>
-      <w:r>
-        <w:t xml:space="preserve">, therefore the </w:t>
-      </w:r>
-      <w:r>
-        <w:t xml:space="preserve">problem </w:t>
-      </w:r>
-      <w:r>
-        <w:t xml:space="preserve">can be seen as choosing the most representative </w:t>
-      </w:r>
-      <w:r>
-        <w:t>oscillation</w:t>
-      </w:r>
-      <w:r>
-        <w:t xml:space="preserve"> inside a sample among all samples. By treating samples as subgroups of the whole, </w:t>
-      </w:r>
-      <w:r>
-        <w:t xml:space="preserve">each sample can be applied a background extraction procedure and generate a ‘candidate’ background, and the </w:t>
-      </w:r>
-      <w:r>
-        <w:rPr>
-          <w:rFonts w:hint="eastAsia"/>
-        </w:rPr>
-        <w:t xml:space="preserve">combination </w:t>
-      </w:r>
-      <w:r>
-        <w:t xml:space="preserve">of these </w:t>
-      </w:r>
-      <w:r>
-        <w:rPr>
-          <w:rFonts w:hint="eastAsia"/>
-        </w:rPr>
-        <w:t xml:space="preserve">‘candidates‘ </w:t>
-      </w:r>
-      <w:r>
-        <w:t xml:space="preserve">can be seen as a </w:t>
-      </w:r>
-      <w:r>
-        <w:t>time-frequency representation</w:t>
-      </w:r>
-      <w:r>
-        <w:t xml:space="preserve"> that contains underlying information from all samples. The </w:t>
-      </w:r>
-      <w:proofErr w:type="gramStart"/>
-      <w:r>
-        <w:t>candidates</w:t>
-      </w:r>
-      <w:proofErr w:type="gramEnd"/>
-      <w:r>
-        <w:t xml:space="preserve"> group is then </w:t>
-      </w:r>
-      <w:r>
-        <w:rPr>
-          <w:rFonts w:hint="eastAsia"/>
-        </w:rPr>
-        <w:t>applied</w:t>
-      </w:r>
-      <w:r>
-        <w:t xml:space="preserve"> a background identification procedure again to </w:t>
-      </w:r>
-      <w:r>
-        <w:t xml:space="preserve">generate the final background. The idea of treating each sample as subgroups came from </w:t>
-      </w:r>
-      <w:r>
-        <w:t>s</w:t>
-      </w:r>
-      <w:r>
-        <w:t>tratified</w:t>
-      </w:r>
-      <w:r>
-        <w:t xml:space="preserve"> sampling, but unlike the sampling procedure, the </w:t>
-      </w:r>
-      <w:r>
-        <w:t>oscillation</w:t>
-      </w:r>
-      <w:r>
-        <w:rPr>
-          <w:rFonts w:hint="eastAsia"/>
-        </w:rPr>
-        <w:t>s</w:t>
-      </w:r>
-      <w:r>
-        <w:t xml:space="preserve"> </w:t>
-      </w:r>
-      <w:r>
-        <w:t xml:space="preserve">were chosen by its persistency and variance instead of randomly to </w:t>
-      </w:r>
-      <w:r>
-        <w:rPr>
-          <w:rFonts w:hint="eastAsia"/>
-        </w:rPr>
-        <w:t>meet</w:t>
-      </w:r>
-      <w:r>
-        <w:t xml:space="preserve"> the </w:t>
-      </w:r>
-      <w:r>
-        <w:t>need for backgrounds</w:t>
-      </w:r>
-      <w:r>
-        <w:t>.</w:t>
-      </w:r>
-    </w:p>
-    <w:p/>
-    <w:p/>
-    <w:p>
-      <w:r>
-        <w:br w:type="page"/>
-      </w:r>
-    </w:p>
-    <w:p/>
-    <w:p/>
-    <w:p>
-      <w:r>
-        <w:t>Experiment:</w:t>
-      </w:r>
-    </w:p>
-    <w:p/>
-    <w:p>
-      <w:bookmarkStart w:id="0" w:name="OLE_LINK35"/>
-      <w:bookmarkStart w:id="1" w:name="OLE_LINK36"/>
-      <w:r>
-        <w:t xml:space="preserve">Based on the theoretical analysis and the initial idea </w:t>
-      </w:r>
-      <w:r>
-        <w:t xml:space="preserve">of the design, which is to prevent class-based features surpassing the background feature in realistic </w:t>
-      </w:r>
-      <w:r>
-        <w:t xml:space="preserve">time series data, </w:t>
-      </w:r>
-      <w:r>
-        <w:t>the evaluation of the MRBP is tested mainly on multiple realistic time series data.</w:t>
-      </w:r>
-      <w:r>
-        <w:t xml:space="preserve"> Although synthetic datasets </w:t>
-      </w:r>
-      <w:r>
-        <w:t>were</w:t>
-      </w:r>
-      <w:r>
-        <w:t xml:space="preserve"> used in </w:t>
-      </w:r>
-      <w:r>
-        <w:t>the LIMESegment</w:t>
-      </w:r>
-      <w:r>
-        <w:t xml:space="preserve"> evaluation, </w:t>
-      </w:r>
-      <w:proofErr w:type="spellStart"/>
-      <w:r>
-        <w:t>classwise</w:t>
-      </w:r>
-      <w:proofErr w:type="spellEnd"/>
-      <w:r>
-        <w:t xml:space="preserve"> difference is contained solely in </w:t>
-      </w:r>
-      <w:r>
-        <w:t xml:space="preserve">the last 20% of the time series, and therefore </w:t>
-      </w:r>
-      <w:r>
-        <w:rPr>
-          <w:rFonts w:hint="eastAsia"/>
-        </w:rPr>
-        <w:t>t</w:t>
-      </w:r>
-      <w:r>
-        <w:t xml:space="preserve">he above problem that may occur in real data </w:t>
-      </w:r>
-      <w:r>
-        <w:t>is</w:t>
-      </w:r>
-      <w:r>
-        <w:t xml:space="preserve"> avoided</w:t>
+        <w:t xml:space="preserve"> prevent the bias created by synthetic datasets and to ensure various realistic situations are considered, the experiments will be ca</w:t>
+      </w:r>
+      <w:r>
+        <w:t xml:space="preserve">rried out on multiple time series datasets of </w:t>
+      </w:r>
+      <w:r>
+        <w:rPr>
+          <w:rFonts w:hint="eastAsia"/>
+        </w:rPr>
+        <w:t>all</w:t>
+      </w:r>
+      <w:r>
+        <w:t xml:space="preserve"> types. </w:t>
+      </w:r>
+    </w:p>
+    <w:p/>
+    <w:p>
+      <w:r>
+        <w:t>4.1 evaluating the quality of perturbation</w:t>
+      </w:r>
+    </w:p>
+    <w:p/>
+    <w:p>
+      <w:r>
+        <w:t xml:space="preserve">To evaluate the </w:t>
+      </w:r>
+      <w:r>
+        <w:t xml:space="preserve">quality of background contents </w:t>
+      </w:r>
+      <w:r>
+        <w:t xml:space="preserve">generated </w:t>
+      </w:r>
+      <w:r>
+        <w:t xml:space="preserve">by </w:t>
+      </w:r>
+      <w:r>
+        <w:t>MRBP</w:t>
+      </w:r>
+      <w:r>
+        <w:t xml:space="preserve">, </w:t>
+      </w:r>
+      <w:r>
+        <w:t xml:space="preserve">the experiments designed to evaluate RBP is followed, originating from </w:t>
+      </w:r>
+      <w:r>
+        <w:t>the intuition of Agarwal and Nguyen (2020) adapted to TS: after applying a perturbation to a test set, the more successful the perturbation, the worse the classification performance</w:t>
       </w:r>
       <w:r>
         <w:t xml:space="preserve">. </w:t>
       </w:r>
-      <w:proofErr w:type="gramStart"/>
-      <w:r>
-        <w:t>In order to</w:t>
-      </w:r>
-      <w:proofErr w:type="gramEnd"/>
-      <w:r>
-        <w:t xml:space="preserve"> prevent the bias created by synthetic datasets and to ensure various realistic situations are considered, the experiments will be ca</w:t>
-      </w:r>
-      <w:r>
-        <w:t xml:space="preserve">rried out on multiple time series datasets of </w:t>
-      </w:r>
-      <w:r>
-        <w:rPr>
-          <w:rFonts w:hint="eastAsia"/>
-        </w:rPr>
-        <w:t>all</w:t>
-      </w:r>
-      <w:r>
-        <w:t xml:space="preserve"> types. </w:t>
-      </w:r>
-    </w:p>
-    <w:p/>
-    <w:p>
-      <w:r>
-        <w:t>4.1 evaluating the quality of perturbation</w:t>
-      </w:r>
-    </w:p>
-    <w:p/>
-    <w:p>
-      <w:r>
-        <w:t xml:space="preserve">To evaluate the </w:t>
-      </w:r>
-      <w:r>
-        <w:t xml:space="preserve">quality of background contents </w:t>
-      </w:r>
-      <w:r>
-        <w:t xml:space="preserve">generated </w:t>
-      </w:r>
-      <w:r>
-        <w:t xml:space="preserve">by </w:t>
-      </w:r>
-      <w:r>
-        <w:t>MRBP</w:t>
-      </w:r>
-      <w:r>
-        <w:t xml:space="preserve">, </w:t>
-      </w:r>
-      <w:r>
-        <w:t xml:space="preserve">the experiments designed to evaluate RBP is followed, originating from </w:t>
-      </w:r>
-      <w:r>
-        <w:t>the intuition of Agarwal and Nguyen (2020) adapted to TS: after applying a perturbation to a test set, the more successful the perturbation, the worse the classification performance</w:t>
-      </w:r>
-      <w:r>
-        <w:t xml:space="preserve">. </w:t>
-      </w:r>
       <w:r>
         <w:t>The</w:t>
       </w:r>
@@ -956,14 +2102,12 @@
       <w:r>
         <w:t xml:space="preserve">We select a 1D Convolutional Neural Network as our black </w:t>
       </w:r>
-      <w:proofErr w:type="gramStart"/>
       <w:r>
         <w:t>box</w:t>
       </w:r>
       <w:r>
-        <w:t>, and</w:t>
-      </w:r>
-      <w:proofErr w:type="gramEnd"/>
+        <w:t xml:space="preserve"> and</w:t>
+      </w:r>
       <w:r>
         <w:t xml:space="preserve"> apply the normal time series classification procedure to gain the original model together with its performance.</w:t>
       </w:r>
@@ -1147,13 +2291,13 @@
       <w:r>
         <w:t xml:space="preserve"> of the experiment, </w:t>
       </w:r>
-      <w:bookmarkStart w:id="2" w:name="OLE_LINK31"/>
-      <w:bookmarkStart w:id="3" w:name="OLE_LINK32"/>
+      <w:bookmarkStart w:id="10" w:name="OLE_LINK31"/>
+      <w:bookmarkStart w:id="11" w:name="OLE_LINK32"/>
       <w:r>
         <w:t>proportions of the perturbated part</w:t>
       </w:r>
-      <w:bookmarkEnd w:id="2"/>
-      <w:bookmarkEnd w:id="3"/>
+      <w:bookmarkEnd w:id="10"/>
+      <w:bookmarkEnd w:id="11"/>
       <w:r>
         <w:t xml:space="preserve"> were adjusted to observe its influence. The results </w:t>
       </w:r>
@@ -1321,6 +2465,12 @@
     <w:p/>
     <w:p>
       <w:r>
+        <w:t>ECG200</w:t>
+      </w:r>
+    </w:p>
+    <w:p/>
+    <w:p>
+      <w:r>
         <w:t xml:space="preserve">4.2 Realism Test </w:t>
       </w:r>
     </w:p>
@@ -1382,19 +2532,26 @@
     </w:p>
     <w:p>
       <w:r>
-        <w:t xml:space="preserve">The results are displays in Figure 5, which was not ideal. The MRBP approach did not successfully confuse the model like RBP did, which may indicate that MRBP is less realistic. The reason for the poor performance might be that the background contents MRBP </w:t>
+        <w:t xml:space="preserve">The results are displays in Figure 5, which was not ideal. The MRBP approach did not </w:t>
       </w:r>
       <w:r>
         <w:lastRenderedPageBreak/>
-        <w:t>generates are the same across samples, which is relatively easier for ML models to recognize compared with sample-specific perturbation methods. This may not be intrusively right, as an ideal background content should be universal across all samples. To further evaluate the realism of MRBP, other approaches evaluating the realism and reasonability of perturbations were researched and applied.</w:t>
-      </w:r>
-    </w:p>
-    <w:p/>
-    <w:p>
-      <w:r>
-        <w:t>4.2.2 L2-Norm Test</w:t>
-      </w:r>
-    </w:p>
+        <w:t>successfully confuse the model like RBP did, which may indicate that MRBP is less realistic. The reason for the poor performance might be that the background contents MRBP generates are the same across samples, which is relatively easier for ML models to recognize compared with sample-specific perturbation methods. This may not be intrusively right, as an ideal background content should be universal across all samples. To further evaluate the realism of MRBP, other approaches evaluating the realism and reasonability of perturbations were researched and applied.</w:t>
+      </w:r>
+    </w:p>
+    <w:p/>
+    <w:p>
+      <w:r>
+        <w:t xml:space="preserve">4.2.2 </w:t>
+      </w:r>
+      <w:bookmarkStart w:id="12" w:name="OLE_LINK47"/>
+      <w:bookmarkStart w:id="13" w:name="OLE_LINK48"/>
+      <w:r>
+        <w:t>L2-Norm Test</w:t>
+      </w:r>
+    </w:p>
+    <w:bookmarkEnd w:id="12"/>
+    <w:bookmarkEnd w:id="13"/>
     <w:p>
       <w:r>
         <w:t xml:space="preserve">Most of the perturbation analysis researches do not put much emphasis on the realism of </w:t>
@@ -1411,16 +2568,22 @@
         <w:t>Gautier</w:t>
       </w:r>
       <w:r>
-        <w:t xml:space="preserve"> et al.(2020), originating from t</w:t>
+        <w:t xml:space="preserve"> et al.(2020)</w:t>
+      </w:r>
+      <w:r>
+        <w:t xml:space="preserve"> is used</w:t>
+      </w:r>
+      <w:r>
+        <w:t>, originating from t</w:t>
       </w:r>
       <w:r>
         <w:t>he L∞ norm commonly used in the case of attacks on images</w:t>
       </w:r>
       <w:r>
-        <w:t>, but</w:t>
-      </w:r>
-      <w:r>
-        <w:t xml:space="preserve"> when adapted to time series</w:t>
+        <w:t>. W</w:t>
+      </w:r>
+      <w:r>
+        <w:t>hen adapted to time series</w:t>
       </w:r>
       <w:r>
         <w:t xml:space="preserve">, </w:t>
@@ -1438,8 +2601,531 @@
         <w:t xml:space="preserve">. The mean L2 norm </w:t>
       </w:r>
     </w:p>
-    <w:bookmarkEnd w:id="0"/>
-    <w:bookmarkEnd w:id="1"/>
+    <w:bookmarkEnd w:id="8"/>
+    <w:bookmarkEnd w:id="9"/>
+    <w:p/>
+    <w:p/>
+    <w:p/>
+    <w:p/>
+    <w:p/>
+    <w:p/>
+    <w:p>
+      <w:r>
+        <w:br w:type="page"/>
+      </w:r>
+    </w:p>
+    <w:p>
+      <w:r>
+        <w:lastRenderedPageBreak/>
+        <w:t xml:space="preserve">Conclusion </w:t>
+      </w:r>
+    </w:p>
+    <w:p/>
+    <w:p>
+      <w:r>
+        <w:t>5.1 Summary</w:t>
+      </w:r>
+    </w:p>
+    <w:p/>
+    <w:p>
+      <w:r>
+        <w:t>This section will recap the previous sections and outline the project’s main contributions.</w:t>
+      </w:r>
+    </w:p>
+    <w:p/>
+    <w:p>
+      <w:r>
+        <w:t xml:space="preserve">Chapter 1 demonstrates </w:t>
+      </w:r>
+      <w:r>
+        <w:rPr>
+          <w:rFonts w:hint="eastAsia"/>
+        </w:rPr>
+        <w:t>c</w:t>
+      </w:r>
+      <w:r>
+        <w:t xml:space="preserve">urrent dilemmas in applying machine learning </w:t>
+      </w:r>
+      <w:r>
+        <w:t>model</w:t>
+      </w:r>
+      <w:r>
+        <w:t xml:space="preserve">s and introduces the topic of XAI and its motivations and applications. It explains the argument structure, and the idea of local model-agnostic explanation. A review of the former research and application of the XAI technique is provided, and the most significant challenges of the adaption are listed. Finally, the main contributions of the project and its purpose is outlined, specifically focusing on the justification for the design of the proposed method. </w:t>
+      </w:r>
+    </w:p>
+    <w:p/>
+    <w:p>
+      <w:r>
+        <w:t xml:space="preserve">Chapter 2 summarizes related literatures with background research necessary for readers to understand the thesis. It covers the LIME technique and its adaption to time series classification models. Specifically, it covers the </w:t>
+      </w:r>
+      <w:r>
+        <w:t xml:space="preserve">general focus of previous </w:t>
+      </w:r>
+      <w:proofErr w:type="gramStart"/>
+      <w:r>
+        <w:t>research</w:t>
+      </w:r>
+      <w:proofErr w:type="gramEnd"/>
+      <w:r>
+        <w:t xml:space="preserve"> and the approaches adopted to address it</w:t>
+      </w:r>
+      <w:r>
+        <w:t xml:space="preserve">. </w:t>
+      </w:r>
+      <w:r>
+        <w:t xml:space="preserve">In addition, the </w:t>
+      </w:r>
+      <w:r>
+        <w:rPr>
+          <w:rFonts w:hint="eastAsia"/>
+        </w:rPr>
+        <w:t>chapter</w:t>
+      </w:r>
+      <w:r>
+        <w:t xml:space="preserve"> </w:t>
+      </w:r>
+      <w:r>
+        <w:t xml:space="preserve">also covers </w:t>
+      </w:r>
+      <w:r>
+        <w:t xml:space="preserve">papers of </w:t>
+      </w:r>
+      <w:r>
+        <w:t>different fields related to perturbations</w:t>
+      </w:r>
+      <w:r>
+        <w:t xml:space="preserve"> to help justify our approaches in the rest of the thesis. </w:t>
+      </w:r>
+    </w:p>
+    <w:p/>
+    <w:p>
+      <w:r>
+        <w:t xml:space="preserve">Chapter 3 covers the main design of the project, outlining the design procedure of the MRBP and the realization of the stability improvement based on the original perturbation approach of the LIMESegment. </w:t>
+      </w:r>
+      <w:r>
+        <w:t xml:space="preserve">The chapter begins with an overview of </w:t>
+      </w:r>
+      <w:r>
+        <w:t>LIMESegment</w:t>
+      </w:r>
+      <w:r>
+        <w:t xml:space="preserve">, </w:t>
+      </w:r>
+      <w:r>
+        <w:t xml:space="preserve">one of the existing time series </w:t>
+      </w:r>
+      <w:proofErr w:type="gramStart"/>
+      <w:r>
+        <w:t>adaption</w:t>
+      </w:r>
+      <w:proofErr w:type="gramEnd"/>
+      <w:r>
+        <w:t xml:space="preserve"> of LIME that considers all major challenges without using ML models in its process. Specifically, it introduced the theoretical basis and procedure of RBP, and</w:t>
+      </w:r>
+      <w:r>
+        <w:t xml:space="preserve"> </w:t>
+      </w:r>
+      <w:r>
+        <w:t>demonstrated the possible flaw inside the methodology</w:t>
+      </w:r>
+      <w:r>
+        <w:t xml:space="preserve"> </w:t>
+      </w:r>
+      <w:r>
+        <w:t>which</w:t>
+      </w:r>
+      <w:r>
+        <w:t xml:space="preserve"> </w:t>
+      </w:r>
+      <w:r>
+        <w:t xml:space="preserve">may cause instability. Two designs of improvement on RBP were then introduced, together with </w:t>
+      </w:r>
+      <w:r>
+        <w:t>fine tuning</w:t>
+      </w:r>
+      <w:r>
+        <w:rPr>
+          <w:rFonts w:hint="eastAsia"/>
+        </w:rPr>
+        <w:t xml:space="preserve"> </w:t>
+      </w:r>
+      <w:r>
+        <w:t xml:space="preserve">to solve problems like possible </w:t>
+      </w:r>
+      <w:r>
+        <w:rPr>
+          <w:rFonts w:hint="eastAsia"/>
+        </w:rPr>
+        <w:t>a</w:t>
+      </w:r>
+      <w:r>
+        <w:t>typical dataset</w:t>
+      </w:r>
+      <w:r>
+        <w:t>s.</w:t>
+      </w:r>
+    </w:p>
+    <w:p/>
+    <w:p>
+      <w:pPr>
+        <w:rPr>
+          <w:rFonts w:hint="eastAsia"/>
+        </w:rPr>
+      </w:pPr>
+      <w:r>
+        <w:t>Chapter 4 evaluated the proposed method in both effectivity and realism. It started by explaining the effectivity test design as well as analyzing the potential bias of the synthetic dataset used in former research. The e</w:t>
+      </w:r>
+      <w:r>
+        <w:t xml:space="preserve"> </w:t>
+      </w:r>
+      <w:r>
+        <w:t>effectivity test</w:t>
+      </w:r>
+      <w:r>
+        <w:t xml:space="preserve"> is then adapted to real datasets, aiming to prove evidence for how successfully the perturbations cover the information on certain aspects. </w:t>
+      </w:r>
+      <w:r>
+        <w:tab/>
+        <w:t xml:space="preserve">Another factor considered is the realism of perturbations generated, which contains </w:t>
+      </w:r>
+      <w:r>
+        <w:t>Model Separation Test</w:t>
+      </w:r>
+      <w:r>
+        <w:t xml:space="preserve"> and </w:t>
+      </w:r>
+      <w:r>
+        <w:t>L2-Norm Test</w:t>
+      </w:r>
+      <w:r>
+        <w:t xml:space="preserve">. These experiments show that MRBP performs better than RBP in the quality of perturbation, but it lost part of its realism compared to RBP. This </w:t>
+      </w:r>
+      <w:proofErr w:type="gramStart"/>
+      <w:r>
+        <w:t>may</w:t>
+      </w:r>
+      <w:proofErr w:type="gramEnd"/>
+      <w:r>
+        <w:t xml:space="preserve"> due to sample-agnostic attribute of the MRBP, but was considered less important than effectivity of the perturbation, therefore MRBP is still considered as an improvement </w:t>
+      </w:r>
+    </w:p>
+    <w:p/>
+    <w:p>
+      <w:r>
+        <w:t xml:space="preserve">5.2 </w:t>
+      </w:r>
+      <w:r>
+        <w:t>Project Status</w:t>
+      </w:r>
+    </w:p>
+    <w:p/>
+    <w:p>
+      <w:r>
+        <w:t>The aim of the project are as follows:</w:t>
+      </w:r>
+    </w:p>
+    <w:p/>
+    <w:p>
+      <w:r>
+        <w:t xml:space="preserve">To first understand the </w:t>
+      </w:r>
+      <w:r>
+        <w:t xml:space="preserve">theory of LIMESegment to find out potential gaps for improvement. </w:t>
+      </w:r>
+    </w:p>
+    <w:p/>
+    <w:p>
+      <w:r>
+        <w:lastRenderedPageBreak/>
+        <w:t xml:space="preserve">To extend the work of LIMESegment by improving Realistic Background Perturbation to enable </w:t>
+      </w:r>
+      <w:proofErr w:type="spellStart"/>
+      <w:r>
+        <w:t>multisample</w:t>
+      </w:r>
+      <w:proofErr w:type="spellEnd"/>
+      <w:r>
+        <w:t xml:space="preserve"> background generation.</w:t>
+      </w:r>
+    </w:p>
+    <w:p/>
+    <w:p>
+      <w:r>
+        <w:t>To consider the feasibility of generative models being used in neighboring samples being used based on LIMESegment.</w:t>
+      </w:r>
+    </w:p>
+    <w:p/>
+    <w:p>
+      <w:r>
+        <w:t>To evaluate how the RBP and MRBP performs on the real datasets.</w:t>
+      </w:r>
+    </w:p>
+    <w:p/>
+    <w:p>
+      <w:r>
+        <w:t>From the points just mentioned, the goals that were not complete will be discussed.</w:t>
+      </w:r>
+    </w:p>
+    <w:p>
+      <w:r>
+        <w:t xml:space="preserve">Firstly, although the generative model was used in </w:t>
+      </w:r>
+      <w:r>
+        <w:rPr>
+          <w:rFonts w:hint="eastAsia"/>
+        </w:rPr>
+        <w:t>former</w:t>
+      </w:r>
+      <w:r>
+        <w:t xml:space="preserve"> research in neighbor generation of LIME, the idea of using o</w:t>
+      </w:r>
+      <w:r>
+        <w:t xml:space="preserve">paque </w:t>
+      </w:r>
+      <w:r>
+        <w:t>m</w:t>
+      </w:r>
+      <w:r>
+        <w:rPr>
+          <w:rFonts w:hint="eastAsia"/>
+        </w:rPr>
+        <w:t>achine</w:t>
+      </w:r>
+      <w:r>
+        <w:t xml:space="preserve"> learning m</w:t>
+      </w:r>
+      <w:r>
+        <w:t>odel</w:t>
+      </w:r>
+      <w:r>
+        <w:t xml:space="preserve"> during the procedure of explaining </w:t>
+      </w:r>
+      <w:r>
+        <w:t>o</w:t>
+      </w:r>
+      <w:r>
+        <w:t xml:space="preserve">paque </w:t>
+      </w:r>
+      <w:r>
+        <w:t>m</w:t>
+      </w:r>
+      <w:r>
+        <w:rPr>
+          <w:rFonts w:hint="eastAsia"/>
+        </w:rPr>
+        <w:t>achine</w:t>
+      </w:r>
+      <w:r>
+        <w:t xml:space="preserve"> learning m</w:t>
+      </w:r>
+      <w:r>
+        <w:t>odel</w:t>
+      </w:r>
+      <w:r>
+        <w:t xml:space="preserve"> is logically flawed</w:t>
+      </w:r>
+      <w:r>
+        <w:rPr>
+          <w:rFonts w:hint="eastAsia"/>
+        </w:rPr>
+        <w:t xml:space="preserve"> </w:t>
+      </w:r>
+      <w:r>
+        <w:t>to some extent, especially for generative models which are even harder to interpret compared with TSC models. Even if the generative model is n</w:t>
+      </w:r>
+      <w:r>
+        <w:t>ot directly involved in the decision interpretation of the classifier</w:t>
+      </w:r>
+      <w:r>
+        <w:t xml:space="preserve">, which </w:t>
+      </w:r>
+      <w:r>
+        <w:rPr>
+          <w:rFonts w:hint="eastAsia"/>
+        </w:rPr>
+        <w:t>would</w:t>
+      </w:r>
+      <w:r>
+        <w:t xml:space="preserve"> r</w:t>
+      </w:r>
+      <w:r>
+        <w:t>educe the transparency of explanations</w:t>
+      </w:r>
+      <w:r>
+        <w:t>, and i</w:t>
+      </w:r>
+      <w:r>
+        <w:t>ncreases the complexity of the explanation system</w:t>
+      </w:r>
+      <w:r>
+        <w:t>,</w:t>
+      </w:r>
+      <w:r>
+        <w:t xml:space="preserve"> mak</w:t>
+      </w:r>
+      <w:r>
+        <w:t>ing</w:t>
+      </w:r>
+      <w:r>
+        <w:t xml:space="preserve"> it harder for non-technical people to understand.</w:t>
+      </w:r>
+    </w:p>
+    <w:p>
+      <w:r>
+        <w:t xml:space="preserve">For the multivariate adaption part, the plan was initially established based on the </w:t>
+      </w:r>
+      <w:r>
+        <w:t xml:space="preserve">significance of what this </w:t>
+      </w:r>
+      <w:r>
+        <w:rPr>
+          <w:rFonts w:hint="eastAsia"/>
+        </w:rPr>
+        <w:t>adaption</w:t>
+      </w:r>
+      <w:r>
+        <w:t xml:space="preserve"> </w:t>
+      </w:r>
+      <w:r>
+        <w:t>can achieve</w:t>
+      </w:r>
+      <w:r>
+        <w:t xml:space="preserve">, while the feasibility and theory basis was not ensured. There were not many </w:t>
+      </w:r>
+      <w:proofErr w:type="gramStart"/>
+      <w:r>
+        <w:t>researches</w:t>
+      </w:r>
+      <w:proofErr w:type="gramEnd"/>
+      <w:r>
+        <w:t xml:space="preserve"> about univariate LIME techniques adapting to multivariate, most of which considered multivariate adaptions as their research goals in the first place. As the initial theory basis, a multivariate TS LIME i</w:t>
+      </w:r>
+      <w:r>
+        <w:t>s used as a reference method to achieve this goal</w:t>
+      </w:r>
+      <w:r>
+        <w:t>. H</w:t>
+      </w:r>
+      <w:r>
+        <w:rPr>
+          <w:rFonts w:hint="eastAsia"/>
+        </w:rPr>
+        <w:t>owever</w:t>
+      </w:r>
+      <w:r>
+        <w:t>, after initial trials, t</w:t>
+      </w:r>
+      <w:r>
+        <w:t xml:space="preserve">his approach clearly falls short of the quality of </w:t>
+      </w:r>
+      <w:r>
+        <w:rPr>
+          <w:rFonts w:hint="eastAsia"/>
+        </w:rPr>
+        <w:t>most</w:t>
+      </w:r>
+      <w:r>
+        <w:t xml:space="preserve"> current </w:t>
+      </w:r>
+      <w:proofErr w:type="gramStart"/>
+      <w:r>
+        <w:t>researches</w:t>
+      </w:r>
+      <w:proofErr w:type="gramEnd"/>
+      <w:r>
+        <w:t xml:space="preserve"> in the quality of explanations, because the surrogate model its using </w:t>
+      </w:r>
+      <w:r>
+        <w:t>loses too much information in the time series</w:t>
+      </w:r>
+      <w:r>
+        <w:t>. There may be other approaches available for this project goal, but due to limited project time, it was not introduced in the paper and will be covered in the future work instead.</w:t>
+      </w:r>
+    </w:p>
+    <w:p/>
+    <w:p>
+      <w:r>
+        <w:t>Further Work</w:t>
+      </w:r>
+    </w:p>
+    <w:p/>
+    <w:p>
+      <w:r>
+        <w:t>Further improvement in the MRBP approach</w:t>
+      </w:r>
+    </w:p>
+    <w:p>
+      <w:r>
+        <w:t xml:space="preserve">As mentioned in </w:t>
+      </w:r>
+      <w:r>
+        <w:rPr>
+          <w:rFonts w:hint="eastAsia"/>
+        </w:rPr>
+        <w:t>chapter</w:t>
+      </w:r>
+      <w:r>
+        <w:t xml:space="preserve"> 4, although MRBP is an improvement in general, it loses part of the realism compared with the original design, therefore more work can be done to make the perturbation approach more realistic. </w:t>
+      </w:r>
+      <w:r>
+        <w:t>A</w:t>
+      </w:r>
+      <w:r>
+        <w:t xml:space="preserve">ccording to related </w:t>
+      </w:r>
+      <w:proofErr w:type="gramStart"/>
+      <w:r>
+        <w:t>researches</w:t>
+      </w:r>
+      <w:proofErr w:type="gramEnd"/>
+      <w:r>
+        <w:t xml:space="preserve"> like ML-based neighboring</w:t>
+      </w:r>
+      <w:r>
+        <w:t xml:space="preserve"> </w:t>
+      </w:r>
+      <w:r>
+        <w:t xml:space="preserve">generation, most perturbations are sample-specific, which means that different perturbations were used for different explained samples. In this case, the generative model considers both global patterns of the dataset and the context of the segment perturbated. For MRBP, it is possible to achieve a similar effect by </w:t>
+      </w:r>
+      <w:r>
+        <w:t>changing statistical methods and applying data processing techniques</w:t>
+      </w:r>
+      <w:r>
+        <w:t>.</w:t>
+      </w:r>
+    </w:p>
+    <w:p>
+      <w:pPr>
+        <w:rPr>
+          <w:rFonts w:hint="eastAsia"/>
+        </w:rPr>
+      </w:pPr>
+      <w:r>
+        <w:t xml:space="preserve">A relatively simple way to do this is by </w:t>
+      </w:r>
+      <w:r>
+        <w:rPr>
+          <w:rFonts w:hint="eastAsia"/>
+        </w:rPr>
+        <w:t>a</w:t>
+      </w:r>
+      <w:r>
+        <w:t>ssign</w:t>
+      </w:r>
+      <w:r>
+        <w:rPr>
+          <w:rFonts w:hint="eastAsia"/>
+        </w:rPr>
+        <w:t>ing</w:t>
+      </w:r>
+      <w:r>
+        <w:t xml:space="preserve"> weights to</w:t>
+      </w:r>
+      <w:r>
+        <w:t xml:space="preserve"> different samples during background identification process. A relatively higher weight can be assigned to the specific sample, </w:t>
+      </w:r>
+    </w:p>
+    <w:p/>
     <w:p/>
     <w:p/>
     <w:p/>
@@ -1455,6 +3141,127 @@
     </w:sectPr>
   </w:body>
 </w:document>
+</file>
+
+<file path=word/numbering.xml><?xml version="1.0" encoding="utf-8"?>
+<w:numbering xmlns:wpc="http://schemas.microsoft.com/office/word/2010/wordprocessingCanvas" xmlns:cx="http://schemas.microsoft.com/office/drawing/2014/chartex" xmlns:cx1="http://schemas.microsoft.com/office/drawing/2015/9/8/chartex" xmlns:cx2="http://schemas.microsoft.com/office/drawing/2015/10/21/chartex" xmlns:cx3="http://schemas.microsoft.com/office/drawing/2016/5/9/chartex" xmlns:cx4="http://schemas.microsoft.com/office/drawing/2016/5/10/chartex" xmlns:cx5="http://schemas.microsoft.com/office/drawing/2016/5/11/chartex" xmlns:cx6="http://schemas.microsoft.com/office/drawing/2016/5/12/chartex" xmlns:cx7="http://schemas.microsoft.com/office/drawing/2016/5/13/chartex" xmlns:cx8="http://schemas.microsoft.com/office/drawing/2016/5/14/chartex" xmlns:mc="http://schemas.openxmlformats.org/markup-compatibility/2006" xmlns:aink="http://schemas.microsoft.com/office/drawing/2016/ink" xmlns:am3d="http://schemas.microsoft.com/office/drawing/2017/model3d" xmlns:o="urn:schemas-microsoft-com:office:office" xmlns:oel="http://schemas.microsoft.com/office/2019/extlst" xmlns:r="http://schemas.openxmlformats.org/officeDocument/2006/relationships" xmlns:m="http://schemas.openxmlformats.org/officeDocument/2006/math" xmlns:v="urn:schemas-microsoft-com:vml" xmlns:wp14="http://schemas.microsoft.com/office/word/2010/wordprocessingDrawing" xmlns:wp="http://schemas.openxmlformats.org/drawingml/2006/wordprocessingDrawing" xmlns:w10="urn:schemas-microsoft-com:office:word" xmlns:w="http://schemas.openxmlformats.org/wordprocessingml/2006/main" xmlns:w14="http://schemas.microsoft.com/office/word/2010/wordml" xmlns:w15="http://schemas.microsoft.com/office/word/2012/wordml" xmlns:w16cex="http://schemas.microsoft.com/office/word/2018/wordml/cex" xmlns:w16cid="http://schemas.microsoft.com/office/word/2016/wordml/cid" xmlns:w16="http://schemas.microsoft.com/office/word/2018/wordml" xmlns:w16du="http://schemas.microsoft.com/office/word/2023/wordml/word16du" xmlns:w16sdtdh="http://schemas.microsoft.com/office/word/2020/wordml/sdtdatahash" xmlns:w16se="http://schemas.microsoft.com/office/word/2015/wordml/symex" xmlns:wpg="http://schemas.microsoft.com/office/word/2010/wordprocessingGroup" xmlns:wpi="http://schemas.microsoft.com/office/word/2010/wordprocessingInk" xmlns:wne="http://schemas.microsoft.com/office/word/2006/wordml" xmlns:wps="http://schemas.microsoft.com/office/word/2010/wordprocessingShape" mc:Ignorable="w14 w15 w16se w16cid w16 w16cex w16sdtdh w16du wp14">
+  <w:abstractNum w:abstractNumId="0" w15:restartNumberingAfterBreak="0">
+    <w:nsid w:val="451F7457"/>
+    <w:multiLevelType w:val="hybridMultilevel"/>
+    <w:tmpl w:val="DA62956C"/>
+    <w:lvl w:ilvl="0" w:tplc="04090001">
+      <w:start w:val="1"/>
+      <w:numFmt w:val="bullet"/>
+      <w:lvlText w:val=""/>
+      <w:lvlJc w:val="left"/>
+      <w:pPr>
+        <w:ind w:left="440" w:hanging="440"/>
+      </w:pPr>
+      <w:rPr>
+        <w:rFonts w:ascii="Wingdings" w:hAnsi="Wingdings" w:hint="default"/>
+      </w:rPr>
+    </w:lvl>
+    <w:lvl w:ilvl="1" w:tplc="04090003" w:tentative="1">
+      <w:start w:val="1"/>
+      <w:numFmt w:val="bullet"/>
+      <w:lvlText w:val=""/>
+      <w:lvlJc w:val="left"/>
+      <w:pPr>
+        <w:ind w:left="880" w:hanging="440"/>
+      </w:pPr>
+      <w:rPr>
+        <w:rFonts w:ascii="Wingdings" w:hAnsi="Wingdings" w:hint="default"/>
+      </w:rPr>
+    </w:lvl>
+    <w:lvl w:ilvl="2" w:tplc="04090005" w:tentative="1">
+      <w:start w:val="1"/>
+      <w:numFmt w:val="bullet"/>
+      <w:lvlText w:val=""/>
+      <w:lvlJc w:val="left"/>
+      <w:pPr>
+        <w:ind w:left="1320" w:hanging="440"/>
+      </w:pPr>
+      <w:rPr>
+        <w:rFonts w:ascii="Wingdings" w:hAnsi="Wingdings" w:hint="default"/>
+      </w:rPr>
+    </w:lvl>
+    <w:lvl w:ilvl="3" w:tplc="04090001" w:tentative="1">
+      <w:start w:val="1"/>
+      <w:numFmt w:val="bullet"/>
+      <w:lvlText w:val=""/>
+      <w:lvlJc w:val="left"/>
+      <w:pPr>
+        <w:ind w:left="1760" w:hanging="440"/>
+      </w:pPr>
+      <w:rPr>
+        <w:rFonts w:ascii="Wingdings" w:hAnsi="Wingdings" w:hint="default"/>
+      </w:rPr>
+    </w:lvl>
+    <w:lvl w:ilvl="4" w:tplc="04090003" w:tentative="1">
+      <w:start w:val="1"/>
+      <w:numFmt w:val="bullet"/>
+      <w:lvlText w:val=""/>
+      <w:lvlJc w:val="left"/>
+      <w:pPr>
+        <w:ind w:left="2200" w:hanging="440"/>
+      </w:pPr>
+      <w:rPr>
+        <w:rFonts w:ascii="Wingdings" w:hAnsi="Wingdings" w:hint="default"/>
+      </w:rPr>
+    </w:lvl>
+    <w:lvl w:ilvl="5" w:tplc="04090005" w:tentative="1">
+      <w:start w:val="1"/>
+      <w:numFmt w:val="bullet"/>
+      <w:lvlText w:val=""/>
+      <w:lvlJc w:val="left"/>
+      <w:pPr>
+        <w:ind w:left="2640" w:hanging="440"/>
+      </w:pPr>
+      <w:rPr>
+        <w:rFonts w:ascii="Wingdings" w:hAnsi="Wingdings" w:hint="default"/>
+      </w:rPr>
+    </w:lvl>
+    <w:lvl w:ilvl="6" w:tplc="04090001" w:tentative="1">
+      <w:start w:val="1"/>
+      <w:numFmt w:val="bullet"/>
+      <w:lvlText w:val=""/>
+      <w:lvlJc w:val="left"/>
+      <w:pPr>
+        <w:ind w:left="3080" w:hanging="440"/>
+      </w:pPr>
+      <w:rPr>
+        <w:rFonts w:ascii="Wingdings" w:hAnsi="Wingdings" w:hint="default"/>
+      </w:rPr>
+    </w:lvl>
+    <w:lvl w:ilvl="7" w:tplc="04090003" w:tentative="1">
+      <w:start w:val="1"/>
+      <w:numFmt w:val="bullet"/>
+      <w:lvlText w:val=""/>
+      <w:lvlJc w:val="left"/>
+      <w:pPr>
+        <w:ind w:left="3520" w:hanging="440"/>
+      </w:pPr>
+      <w:rPr>
+        <w:rFonts w:ascii="Wingdings" w:hAnsi="Wingdings" w:hint="default"/>
+      </w:rPr>
+    </w:lvl>
+    <w:lvl w:ilvl="8" w:tplc="04090005" w:tentative="1">
+      <w:start w:val="1"/>
+      <w:numFmt w:val="bullet"/>
+      <w:lvlText w:val=""/>
+      <w:lvlJc w:val="left"/>
+      <w:pPr>
+        <w:ind w:left="3960" w:hanging="440"/>
+      </w:pPr>
+      <w:rPr>
+        <w:rFonts w:ascii="Wingdings" w:hAnsi="Wingdings" w:hint="default"/>
+      </w:rPr>
+    </w:lvl>
+  </w:abstractNum>
+  <w:num w:numId="1" w16cid:durableId="1020854483">
+    <w:abstractNumId w:val="0"/>
+  </w:num>
+</w:numbering>
 </file>
 
 <file path=word/styles.xml><?xml version="1.0" encoding="utf-8"?>
@@ -2717,4 +4524,16 @@
     </a:ext>
   </a:extLst>
 </a:theme>
+</file>
+
+<file path=customXml/item1.xml><?xml version="1.0" encoding="utf-8"?>
+<b:Sources xmlns:b="http://schemas.openxmlformats.org/officeDocument/2006/bibliography" xmlns="http://schemas.openxmlformats.org/officeDocument/2006/bibliography" SelectedStyle="/APASixthEditionOfficeOnline.xsl" StyleName="APA" Version="6"/>
+</file>
+
+<file path=customXml/itemProps1.xml><?xml version="1.0" encoding="utf-8"?>
+<ds:datastoreItem xmlns:ds="http://schemas.openxmlformats.org/officeDocument/2006/customXml" ds:itemID="{A02913C7-0987-6B42-9CA5-9212B77664FC}">
+  <ds:schemaRefs>
+    <ds:schemaRef ds:uri="http://schemas.openxmlformats.org/officeDocument/2006/bibliography"/>
+  </ds:schemaRefs>
+</ds:datastoreItem>
 </file>
</xml_diff>